<commit_message>
Update application documentation and code for new version 1.1 features
Update `replit.md` and documentation files to reflect new features in v1.1, including derived columns, operation logs, and column visibility. Adjust code in `relation-builder.js` to handle the operation log display.

Replit-Commit-Author: Agent
Replit-Commit-Session-Id: 22bd9b2b-5ce0-4203-a503-04ffcbd89eb3
Replit-Commit-Checkpoint-Type: intermediate_checkpoint
Replit-Commit-Event-Id: ee533ba6-37be-48ec-9ef9-78b097d94f6c
Replit-Commit-Screenshot-Url: https://storage.googleapis.com/screenshot-production-us-central1/663ff4e8-5830-4441-89b9-e1d6236cf37d/22bd9b2b-5ce0-4203-a503-04ffcbd89eb3/AGD9caE
Replit-Helium-Checkpoint-Created: true
</commit_message>
<xml_diff>
--- a/docs/01_Requisitos_RelationBuilder.docx
+++ b/docs/01_Requisitos_RelationBuilder.docx
@@ -66,7 +66,7 @@
           <w:sz w:val="22"/>
           <w:szCs w:val="22"/>
         </w:rPr>
-        <w:t xml:space="preserve">Versão 1.0 — 08/02/2026</w:t>
+        <w:t xml:space="preserve">Versão 1.1 — 09/02/2026</w:t>
       </w:r>
     </w:p>
     <w:p>
@@ -483,6 +483,71 @@
     </w:p>
     <w:p>
       <w:pPr>
+        <w:spacing w:after="120"/>
+      </w:pPr>
+      <w:r>
+        <w:rPr>
+          <w:rFonts w:ascii="Calibri" w:cs="Calibri" w:eastAsia="Calibri" w:hAnsi="Calibri"/>
+          <w:sz w:val="22"/>
+          <w:szCs w:val="22"/>
+        </w:rPr>
+        <w:t xml:space="preserve">31. Colunas Derivadas</w:t>
+      </w:r>
+    </w:p>
+    <w:p>
+      <w:pPr>
+        <w:spacing w:after="120"/>
+      </w:pPr>
+      <w:r>
+        <w:rPr>
+          <w:rFonts w:ascii="Calibri" w:cs="Calibri" w:eastAsia="Calibri" w:hAnsi="Calibri"/>
+          <w:sz w:val="22"/>
+          <w:szCs w:val="22"/>
+        </w:rPr>
+        <w:t xml:space="preserve">32. Log de Operações</w:t>
+      </w:r>
+    </w:p>
+    <w:p>
+      <w:pPr>
+        <w:spacing w:after="120"/>
+      </w:pPr>
+      <w:r>
+        <w:rPr>
+          <w:rFonts w:ascii="Calibri" w:cs="Calibri" w:eastAsia="Calibri" w:hAnsi="Calibri"/>
+          <w:sz w:val="22"/>
+          <w:szCs w:val="22"/>
+        </w:rPr>
+        <w:t xml:space="preserve">33. Visibilidade de Colunas (columns_visible)</w:t>
+      </w:r>
+    </w:p>
+    <w:p>
+      <w:pPr>
+        <w:spacing w:after="120"/>
+      </w:pPr>
+      <w:r>
+        <w:rPr>
+          <w:rFonts w:ascii="Calibri" w:cs="Calibri" w:eastAsia="Calibri" w:hAnsi="Calibri"/>
+          <w:sz w:val="22"/>
+          <w:szCs w:val="22"/>
+        </w:rPr>
+        <w:t xml:space="preserve">34. Produto Cartesiano</w:t>
+      </w:r>
+    </w:p>
+    <w:p>
+      <w:pPr>
+        <w:spacing w:after="120"/>
+      </w:pPr>
+      <w:r>
+        <w:rPr>
+          <w:rFonts w:ascii="Calibri" w:cs="Calibri" w:eastAsia="Calibri" w:hAnsi="Calibri"/>
+          <w:sz w:val="22"/>
+          <w:szCs w:val="22"/>
+        </w:rPr>
+        <w:t xml:space="preserve">35. Remoção de Duplicados</w:t>
+      </w:r>
+    </w:p>
+    <w:p>
+      <w:pPr>
         <w:pStyle w:val="Heading1"/>
         <w:spacing w:before="400" w:after="200"/>
       </w:pPr>
@@ -559,6 +624,19 @@
     </w:p>
     <w:p>
       <w:pPr>
+        <w:spacing w:after="120"/>
+      </w:pPr>
+      <w:r>
+        <w:rPr>
+          <w:rFonts w:ascii="Calibri" w:cs="Calibri" w:eastAsia="Calibri" w:hAnsi="Calibri"/>
+          <w:sz w:val="22"/>
+          <w:szCs w:val="22"/>
+        </w:rPr>
+        <w:t xml:space="preserve">A versão 1.1 introduz funcionalidades significativas: colunas derivadas para extração automática de componentes de datas, horas e métricas de texto; um sistema de log de operações para rastreabilidade e replay futuro; controlo granular de visibilidade e ordenação de colunas via columns_visible; produto cartesiano para expansão de relações aninhadas; remoção de duplicados; e operações de Row Number, Rank e Dense Rank para classificação de registos.</w:t>
+      </w:r>
+    </w:p>
+    <w:p>
+      <w:pPr>
         <w:pStyle w:val="Heading1"/>
         <w:spacing w:before="400" w:after="200"/>
       </w:pPr>
@@ -2619,7 +2697,7 @@
           <w:sz w:val="22"/>
           <w:szCs w:val="22"/>
         </w:rPr>
-        <w:t xml:space="preserve">Três tipos de gravação: Formato (uiState + colunas), Registos (items), Ambos.</w:t>
+        <w:t xml:space="preserve">Quatro tipos de gravação: Formato (uiState + colunas), Registos (items), Ambos, Log de Operações (sequência de operações para replay).</w:t>
       </w:r>
     </w:p>
     <w:p>
@@ -2906,7 +2984,7 @@
           <w:sz w:val="22"/>
           <w:szCs w:val="22"/>
         </w:rPr>
-        <w:t xml:space="preserve">Detecção e filtragem de outliers usando método IQR ou Z-score.</w:t>
+        <w:t xml:space="preserve">Detecção e filtragem de outliers usando método IQR ou Z-score. Opções renomeadas na v1.1: "Choose Outliers" (anteriormente "Keep Outliers") e "Choose Not Outliers" (anteriormente "Remove Outliers") para maior clareza semântica.</w:t>
       </w:r>
     </w:p>
     <w:p>
@@ -3753,7 +3831,7 @@
           <w:sz w:val="32"/>
           <w:szCs w:val="32"/>
         </w:rPr>
-        <w:t xml:space="preserve">16. Binning (Discretização)</w:t>
+        <w:t xml:space="preserve">16. Binning / Bucketing (Discretização)</w:t>
       </w:r>
     </w:p>
     <w:p>
@@ -3770,7 +3848,7 @@
           <w:sz w:val="28"/>
           <w:szCs w:val="28"/>
         </w:rPr>
-        <w:t xml:space="preserve">16.1 Funcionalidades</w:t>
+        <w:t xml:space="preserve">16.1 Funcionalidades de Binning</w:t>
       </w:r>
     </w:p>
     <w:p>
@@ -3861,6 +3939,24 @@
           <w:szCs w:val="22"/>
         </w:rPr>
         <w:t xml:space="preserve">Reversão do binning para valores originais.</w:t>
+      </w:r>
+    </w:p>
+    <w:p>
+      <w:pPr>
+        <w:pStyle w:val="ListParagraph"/>
+        <w:numPr>
+          <w:ilvl w:val="0"/>
+          <w:numId w:val="1"/>
+        </w:numPr>
+        <w:spacing w:after="60"/>
+      </w:pPr>
+      <w:r>
+        <w:rPr>
+          <w:rFonts w:ascii="Calibri" w:cs="Calibri" w:eastAsia="Calibri" w:hAnsi="Calibri"/>
+          <w:sz w:val="22"/>
+          <w:szCs w:val="22"/>
+        </w:rPr>
+        <w:t xml:space="preserve">Menu renomeado na v1.1: "Binning / Bucketing" para maior clareza terminológica.</w:t>
       </w:r>
     </w:p>
     <w:p>
@@ -3877,20 +3973,119 @@
           <w:sz w:val="28"/>
           <w:szCs w:val="28"/>
         </w:rPr>
-        <w:t xml:space="preserve">16.2 Justificação</w:t>
-      </w:r>
-    </w:p>
-    <w:p>
-      <w:pPr>
-        <w:spacing w:after="120"/>
-      </w:pPr>
-      <w:r>
-        <w:rPr>
-          <w:rFonts w:ascii="Calibri" w:cs="Calibri" w:eastAsia="Calibri" w:hAnsi="Calibri"/>
-          <w:sz w:val="22"/>
-          <w:szCs w:val="22"/>
-        </w:rPr>
-        <w:t xml:space="preserve">O binning simplifica a análise de dados contínuos, permitindo agrupamento e filtragem por intervalos. É especialmente útil em combinação com tabelas pivot e agrupamento.</w:t>
+        <w:t xml:space="preserve">16.2 Row Number / Rank / Dense Rank (v1.1)</w:t>
+      </w:r>
+    </w:p>
+    <w:p>
+      <w:pPr>
+        <w:spacing w:after="120"/>
+      </w:pPr>
+      <w:r>
+        <w:rPr>
+          <w:rFonts w:ascii="Calibri" w:cs="Calibri" w:eastAsia="Calibri" w:hAnsi="Calibri"/>
+          <w:sz w:val="22"/>
+          <w:szCs w:val="22"/>
+        </w:rPr>
+        <w:t xml:space="preserve">A secção Binning / Bucketing inclui agora três operações de classificação de registos:</w:t>
+      </w:r>
+    </w:p>
+    <w:p>
+      <w:pPr>
+        <w:spacing w:after="120"/>
+      </w:pPr>
+      <w:r>
+        <w:rPr>
+          <w:rFonts w:ascii="Calibri" w:cs="Calibri" w:eastAsia="Calibri" w:hAnsi="Calibri"/>
+          <w:b/>
+          <w:bCs/>
+          <w:sz w:val="22"/>
+          <w:szCs w:val="22"/>
+        </w:rPr>
+        <w:t xml:space="preserve">Row Number: </w:t>
+      </w:r>
+      <w:r>
+        <w:rPr>
+          <w:rFonts w:ascii="Calibri" w:cs="Calibri" w:eastAsia="Calibri" w:hAnsi="Calibri"/>
+          <w:sz w:val="22"/>
+          <w:szCs w:val="22"/>
+        </w:rPr>
+        <w:t xml:space="preserve">Adiciona uma nova coluna inteira com numeração sequencial (1, 2, 3, ...) baseada na ordem de ordenação atual. Cada linha recebe um número único.</w:t>
+      </w:r>
+    </w:p>
+    <w:p>
+      <w:pPr>
+        <w:spacing w:after="120"/>
+      </w:pPr>
+      <w:r>
+        <w:rPr>
+          <w:rFonts w:ascii="Calibri" w:cs="Calibri" w:eastAsia="Calibri" w:hAnsi="Calibri"/>
+          <w:b/>
+          <w:bCs/>
+          <w:sz w:val="22"/>
+          <w:szCs w:val="22"/>
+        </w:rPr>
+        <w:t xml:space="preserve">Rank: </w:t>
+      </w:r>
+      <w:r>
+        <w:rPr>
+          <w:rFonts w:ascii="Calibri" w:cs="Calibri" w:eastAsia="Calibri" w:hAnsi="Calibri"/>
+          <w:sz w:val="22"/>
+          <w:szCs w:val="22"/>
+        </w:rPr>
+        <w:t xml:space="preserve">Adiciona uma nova coluna inteira que classifica as linhas pelo valor da coluna de contexto. Empates recebem o mesmo rank, com gaps subsequentes (ex: 1, 2, 2, 4).</w:t>
+      </w:r>
+    </w:p>
+    <w:p>
+      <w:pPr>
+        <w:spacing w:after="120"/>
+      </w:pPr>
+      <w:r>
+        <w:rPr>
+          <w:rFonts w:ascii="Calibri" w:cs="Calibri" w:eastAsia="Calibri" w:hAnsi="Calibri"/>
+          <w:b/>
+          <w:bCs/>
+          <w:sz w:val="22"/>
+          <w:szCs w:val="22"/>
+        </w:rPr>
+        <w:t xml:space="preserve">Dense Rank: </w:t>
+      </w:r>
+      <w:r>
+        <w:rPr>
+          <w:rFonts w:ascii="Calibri" w:cs="Calibri" w:eastAsia="Calibri" w:hAnsi="Calibri"/>
+          <w:sz w:val="22"/>
+          <w:szCs w:val="22"/>
+        </w:rPr>
+        <w:t xml:space="preserve">Similar ao Rank mas sem gaps entre classificações. Empates recebem o mesmo rank e o próximo rank distinto é consecutivo (ex: 1, 2, 2, 3).</w:t>
+      </w:r>
+    </w:p>
+    <w:p>
+      <w:pPr>
+        <w:pStyle w:val="Heading2"/>
+        <w:spacing w:before="300" w:after="150"/>
+      </w:pPr>
+      <w:r>
+        <w:rPr>
+          <w:rFonts w:ascii="Calibri" w:cs="Calibri" w:eastAsia="Calibri" w:hAnsi="Calibri"/>
+          <w:b/>
+          <w:bCs/>
+          <w:color w:val="2E75B6"/>
+          <w:sz w:val="28"/>
+          <w:szCs w:val="28"/>
+        </w:rPr>
+        <w:t xml:space="preserve">16.3 Justificação</w:t>
+      </w:r>
+    </w:p>
+    <w:p>
+      <w:pPr>
+        <w:spacing w:after="120"/>
+      </w:pPr>
+      <w:r>
+        <w:rPr>
+          <w:rFonts w:ascii="Calibri" w:cs="Calibri" w:eastAsia="Calibri" w:hAnsi="Calibri"/>
+          <w:sz w:val="22"/>
+          <w:szCs w:val="22"/>
+        </w:rPr>
+        <w:t xml:space="preserve">O binning simplifica a análise de dados contínuos, permitindo agrupamento e filtragem por intervalos. As operações de Row Number, Rank e Dense Rank permitem classificação e numeração de registos sem necessidade de cálculos manuais, seguindo padrões SQL standard que os utilizadores analíticos conhecem.</w:t>
       </w:r>
     </w:p>
     <w:p>
@@ -6140,6 +6335,29 @@
           <w:sz w:val="22"/>
           <w:szCs w:val="22"/>
         </w:rPr>
+        <w:t xml:space="preserve">hierarchy_root_value: </w:t>
+      </w:r>
+      <w:r>
+        <w:rPr>
+          <w:rFonts w:ascii="Calibri" w:cs="Calibri" w:eastAsia="Calibri" w:hAnsi="Calibri"/>
+          <w:sz w:val="22"/>
+          <w:szCs w:val="22"/>
+        </w:rPr>
+        <w:t xml:space="preserve">Valor que identifica os nós raiz na navegação hierárquica (valor do campo pai para elementos de topo).</w:t>
+      </w:r>
+    </w:p>
+    <w:p>
+      <w:pPr>
+        <w:spacing w:after="120"/>
+      </w:pPr>
+      <w:r>
+        <w:rPr>
+          <w:rFonts w:ascii="Calibri" w:cs="Calibri" w:eastAsia="Calibri" w:hAnsi="Calibri"/>
+          <w:b/>
+          <w:bCs/>
+          <w:sz w:val="22"/>
+          <w:szCs w:val="22"/>
+        </w:rPr>
         <w:t xml:space="preserve">single_item_mode: </w:t>
       </w:r>
       <w:r>
@@ -6625,6 +6843,1239 @@
           <w:szCs w:val="22"/>
         </w:rPr>
         <w:t xml:space="preserve">Uma interface responsiva e informativa melhora a experiência do utilizador em diferentes dispositivos. O feedback visual constante garante que o utilizador compreende o estado atual dos dados e das operações aplicadas.</w:t>
+      </w:r>
+    </w:p>
+    <w:p>
+      <w:pPr>
+        <w:pStyle w:val="Heading1"/>
+        <w:spacing w:before="400" w:after="200"/>
+      </w:pPr>
+      <w:r>
+        <w:rPr>
+          <w:rFonts w:ascii="Calibri" w:cs="Calibri" w:eastAsia="Calibri" w:hAnsi="Calibri"/>
+          <w:b/>
+          <w:bCs/>
+          <w:color w:val="1F4E79"/>
+          <w:sz w:val="32"/>
+          <w:szCs w:val="32"/>
+        </w:rPr>
+        <w:t xml:space="preserve">31. Colunas Derivadas</w:t>
+      </w:r>
+    </w:p>
+    <w:p>
+      <w:pPr>
+        <w:pStyle w:val="Heading2"/>
+        <w:spacing w:before="300" w:after="150"/>
+      </w:pPr>
+      <w:r>
+        <w:rPr>
+          <w:rFonts w:ascii="Calibri" w:cs="Calibri" w:eastAsia="Calibri" w:hAnsi="Calibri"/>
+          <w:b/>
+          <w:bCs/>
+          <w:color w:val="2E75B6"/>
+          <w:sz w:val="28"/>
+          <w:szCs w:val="28"/>
+        </w:rPr>
+        <w:t xml:space="preserve">31.1 Descrição</w:t>
+      </w:r>
+    </w:p>
+    <w:p>
+      <w:pPr>
+        <w:spacing w:after="120"/>
+      </w:pPr>
+      <w:r>
+        <w:rPr>
+          <w:rFonts w:ascii="Calibri" w:cs="Calibri" w:eastAsia="Calibri" w:hAnsi="Calibri"/>
+          <w:sz w:val="22"/>
+          <w:szCs w:val="22"/>
+        </w:rPr>
+        <w:t xml:space="preserve">O sistema de colunas derivadas (v1.1) permite extrair automaticamente componentes de valores existentes, criando novas colunas com dados calculados. As extrações são organizadas por tipo de dados de origem.</w:t>
+      </w:r>
+    </w:p>
+    <w:p>
+      <w:pPr>
+        <w:pStyle w:val="Heading2"/>
+        <w:spacing w:before="300" w:after="150"/>
+      </w:pPr>
+      <w:r>
+        <w:rPr>
+          <w:rFonts w:ascii="Calibri" w:cs="Calibri" w:eastAsia="Calibri" w:hAnsi="Calibri"/>
+          <w:b/>
+          <w:bCs/>
+          <w:color w:val="2E75B6"/>
+          <w:sz w:val="28"/>
+          <w:szCs w:val="28"/>
+        </w:rPr>
+        <w:t xml:space="preserve">31.2 Extrações de Data</w:t>
+      </w:r>
+    </w:p>
+    <w:p>
+      <w:pPr>
+        <w:pStyle w:val="ListParagraph"/>
+        <w:numPr>
+          <w:ilvl w:val="0"/>
+          <w:numId w:val="1"/>
+        </w:numPr>
+        <w:spacing w:after="60"/>
+      </w:pPr>
+      <w:r>
+        <w:rPr>
+          <w:rFonts w:ascii="Calibri" w:cs="Calibri" w:eastAsia="Calibri" w:hAnsi="Calibri"/>
+          <w:sz w:val="22"/>
+          <w:szCs w:val="22"/>
+        </w:rPr>
+        <w:t xml:space="preserve">Year: Extrai o ano (ex: 2025).</w:t>
+      </w:r>
+    </w:p>
+    <w:p>
+      <w:pPr>
+        <w:pStyle w:val="ListParagraph"/>
+        <w:numPr>
+          <w:ilvl w:val="0"/>
+          <w:numId w:val="1"/>
+        </w:numPr>
+        <w:spacing w:after="60"/>
+      </w:pPr>
+      <w:r>
+        <w:rPr>
+          <w:rFonts w:ascii="Calibri" w:cs="Calibri" w:eastAsia="Calibri" w:hAnsi="Calibri"/>
+          <w:sz w:val="22"/>
+          <w:szCs w:val="22"/>
+        </w:rPr>
+        <w:t xml:space="preserve">Month: Extrai o mês (1-12).</w:t>
+      </w:r>
+    </w:p>
+    <w:p>
+      <w:pPr>
+        <w:pStyle w:val="ListParagraph"/>
+        <w:numPr>
+          <w:ilvl w:val="0"/>
+          <w:numId w:val="1"/>
+        </w:numPr>
+        <w:spacing w:after="60"/>
+      </w:pPr>
+      <w:r>
+        <w:rPr>
+          <w:rFonts w:ascii="Calibri" w:cs="Calibri" w:eastAsia="Calibri" w:hAnsi="Calibri"/>
+          <w:sz w:val="22"/>
+          <w:szCs w:val="22"/>
+        </w:rPr>
+        <w:t xml:space="preserve">Day: Extrai o dia do mês (1-31).</w:t>
+      </w:r>
+    </w:p>
+    <w:p>
+      <w:pPr>
+        <w:pStyle w:val="ListParagraph"/>
+        <w:numPr>
+          <w:ilvl w:val="0"/>
+          <w:numId w:val="1"/>
+        </w:numPr>
+        <w:spacing w:after="60"/>
+      </w:pPr>
+      <w:r>
+        <w:rPr>
+          <w:rFonts w:ascii="Calibri" w:cs="Calibri" w:eastAsia="Calibri" w:hAnsi="Calibri"/>
+          <w:sz w:val="22"/>
+          <w:szCs w:val="22"/>
+        </w:rPr>
+        <w:t xml:space="preserve">Weekday: Extrai o dia da semana (0=Domingo, 6=Sábado).</w:t>
+      </w:r>
+    </w:p>
+    <w:p>
+      <w:pPr>
+        <w:pStyle w:val="ListParagraph"/>
+        <w:numPr>
+          <w:ilvl w:val="0"/>
+          <w:numId w:val="1"/>
+        </w:numPr>
+        <w:spacing w:after="60"/>
+      </w:pPr>
+      <w:r>
+        <w:rPr>
+          <w:rFonts w:ascii="Calibri" w:cs="Calibri" w:eastAsia="Calibri" w:hAnsi="Calibri"/>
+          <w:sz w:val="22"/>
+          <w:szCs w:val="22"/>
+        </w:rPr>
+        <w:t xml:space="preserve">Quarter: Extrai o trimestre (1-4).</w:t>
+      </w:r>
+    </w:p>
+    <w:p>
+      <w:pPr>
+        <w:pStyle w:val="ListParagraph"/>
+        <w:numPr>
+          <w:ilvl w:val="0"/>
+          <w:numId w:val="1"/>
+        </w:numPr>
+        <w:spacing w:after="60"/>
+      </w:pPr>
+      <w:r>
+        <w:rPr>
+          <w:rFonts w:ascii="Calibri" w:cs="Calibri" w:eastAsia="Calibri" w:hAnsi="Calibri"/>
+          <w:sz w:val="22"/>
+          <w:szCs w:val="22"/>
+        </w:rPr>
+        <w:t xml:space="preserve">Semester: Extrai o semestre (1-2).</w:t>
+      </w:r>
+    </w:p>
+    <w:p>
+      <w:pPr>
+        <w:pStyle w:val="ListParagraph"/>
+        <w:numPr>
+          <w:ilvl w:val="0"/>
+          <w:numId w:val="1"/>
+        </w:numPr>
+        <w:spacing w:after="60"/>
+      </w:pPr>
+      <w:r>
+        <w:rPr>
+          <w:rFonts w:ascii="Calibri" w:cs="Calibri" w:eastAsia="Calibri" w:hAnsi="Calibri"/>
+          <w:sz w:val="22"/>
+          <w:szCs w:val="22"/>
+        </w:rPr>
+        <w:t xml:space="preserve">Day of Year: Extrai o dia do ano (1-366).</w:t>
+      </w:r>
+    </w:p>
+    <w:p>
+      <w:pPr>
+        <w:pStyle w:val="ListParagraph"/>
+        <w:numPr>
+          <w:ilvl w:val="0"/>
+          <w:numId w:val="1"/>
+        </w:numPr>
+        <w:spacing w:after="60"/>
+      </w:pPr>
+      <w:r>
+        <w:rPr>
+          <w:rFonts w:ascii="Calibri" w:cs="Calibri" w:eastAsia="Calibri" w:hAnsi="Calibri"/>
+          <w:sz w:val="22"/>
+          <w:szCs w:val="22"/>
+        </w:rPr>
+        <w:t xml:space="preserve">Week of Year: Extrai a semana do ano (1-53).</w:t>
+      </w:r>
+    </w:p>
+    <w:p>
+      <w:pPr>
+        <w:pStyle w:val="ListParagraph"/>
+        <w:numPr>
+          <w:ilvl w:val="0"/>
+          <w:numId w:val="1"/>
+        </w:numPr>
+        <w:spacing w:after="60"/>
+      </w:pPr>
+      <w:r>
+        <w:rPr>
+          <w:rFonts w:ascii="Calibri" w:cs="Calibri" w:eastAsia="Calibri" w:hAnsi="Calibri"/>
+          <w:sz w:val="22"/>
+          <w:szCs w:val="22"/>
+        </w:rPr>
+        <w:t xml:space="preserve">ISO Week: Extrai a semana ISO do ano.</w:t>
+      </w:r>
+    </w:p>
+    <w:p>
+      <w:pPr>
+        <w:pStyle w:val="Heading2"/>
+        <w:spacing w:before="300" w:after="150"/>
+      </w:pPr>
+      <w:r>
+        <w:rPr>
+          <w:rFonts w:ascii="Calibri" w:cs="Calibri" w:eastAsia="Calibri" w:hAnsi="Calibri"/>
+          <w:b/>
+          <w:bCs/>
+          <w:color w:val="2E75B6"/>
+          <w:sz w:val="28"/>
+          <w:szCs w:val="28"/>
+        </w:rPr>
+        <w:t xml:space="preserve">31.3 Extrações de Hora</w:t>
+      </w:r>
+    </w:p>
+    <w:p>
+      <w:pPr>
+        <w:pStyle w:val="ListParagraph"/>
+        <w:numPr>
+          <w:ilvl w:val="0"/>
+          <w:numId w:val="1"/>
+        </w:numPr>
+        <w:spacing w:after="60"/>
+      </w:pPr>
+      <w:r>
+        <w:rPr>
+          <w:rFonts w:ascii="Calibri" w:cs="Calibri" w:eastAsia="Calibri" w:hAnsi="Calibri"/>
+          <w:sz w:val="22"/>
+          <w:szCs w:val="22"/>
+        </w:rPr>
+        <w:t xml:space="preserve">Hour: Extrai a hora (0-23).</w:t>
+      </w:r>
+    </w:p>
+    <w:p>
+      <w:pPr>
+        <w:pStyle w:val="ListParagraph"/>
+        <w:numPr>
+          <w:ilvl w:val="0"/>
+          <w:numId w:val="1"/>
+        </w:numPr>
+        <w:spacing w:after="60"/>
+      </w:pPr>
+      <w:r>
+        <w:rPr>
+          <w:rFonts w:ascii="Calibri" w:cs="Calibri" w:eastAsia="Calibri" w:hAnsi="Calibri"/>
+          <w:sz w:val="22"/>
+          <w:szCs w:val="22"/>
+        </w:rPr>
+        <w:t xml:space="preserve">Minute: Extrai o minuto (0-59).</w:t>
+      </w:r>
+    </w:p>
+    <w:p>
+      <w:pPr>
+        <w:pStyle w:val="ListParagraph"/>
+        <w:numPr>
+          <w:ilvl w:val="0"/>
+          <w:numId w:val="1"/>
+        </w:numPr>
+        <w:spacing w:after="60"/>
+      </w:pPr>
+      <w:r>
+        <w:rPr>
+          <w:rFonts w:ascii="Calibri" w:cs="Calibri" w:eastAsia="Calibri" w:hAnsi="Calibri"/>
+          <w:sz w:val="22"/>
+          <w:szCs w:val="22"/>
+        </w:rPr>
+        <w:t xml:space="preserve">Second: Extrai o segundo (0-59).</w:t>
+      </w:r>
+    </w:p>
+    <w:p>
+      <w:pPr>
+        <w:pStyle w:val="ListParagraph"/>
+        <w:numPr>
+          <w:ilvl w:val="0"/>
+          <w:numId w:val="1"/>
+        </w:numPr>
+        <w:spacing w:after="60"/>
+      </w:pPr>
+      <w:r>
+        <w:rPr>
+          <w:rFonts w:ascii="Calibri" w:cs="Calibri" w:eastAsia="Calibri" w:hAnsi="Calibri"/>
+          <w:sz w:val="22"/>
+          <w:szCs w:val="22"/>
+        </w:rPr>
+        <w:t xml:space="preserve">AM/PM: Extrai indicador AM ou PM.</w:t>
+      </w:r>
+    </w:p>
+    <w:p>
+      <w:pPr>
+        <w:pStyle w:val="ListParagraph"/>
+        <w:numPr>
+          <w:ilvl w:val="0"/>
+          <w:numId w:val="1"/>
+        </w:numPr>
+        <w:spacing w:after="60"/>
+      </w:pPr>
+      <w:r>
+        <w:rPr>
+          <w:rFonts w:ascii="Calibri" w:cs="Calibri" w:eastAsia="Calibri" w:hAnsi="Calibri"/>
+          <w:sz w:val="22"/>
+          <w:szCs w:val="22"/>
+        </w:rPr>
+        <w:t xml:space="preserve">Hour12: Extrai a hora em formato 12h (1-12).</w:t>
+      </w:r>
+    </w:p>
+    <w:p>
+      <w:pPr>
+        <w:pStyle w:val="Heading2"/>
+        <w:spacing w:before="300" w:after="150"/>
+      </w:pPr>
+      <w:r>
+        <w:rPr>
+          <w:rFonts w:ascii="Calibri" w:cs="Calibri" w:eastAsia="Calibri" w:hAnsi="Calibri"/>
+          <w:b/>
+          <w:bCs/>
+          <w:color w:val="2E75B6"/>
+          <w:sz w:val="28"/>
+          <w:szCs w:val="28"/>
+        </w:rPr>
+        <w:t xml:space="preserve">31.4 Arredondamento de Float</w:t>
+      </w:r>
+    </w:p>
+    <w:p>
+      <w:pPr>
+        <w:pStyle w:val="ListParagraph"/>
+        <w:numPr>
+          <w:ilvl w:val="0"/>
+          <w:numId w:val="1"/>
+        </w:numPr>
+        <w:spacing w:after="60"/>
+      </w:pPr>
+      <w:r>
+        <w:rPr>
+          <w:rFonts w:ascii="Calibri" w:cs="Calibri" w:eastAsia="Calibri" w:hAnsi="Calibri"/>
+          <w:sz w:val="22"/>
+          <w:szCs w:val="22"/>
+        </w:rPr>
+        <w:t xml:space="preserve">Round: Arredonda valores float para um número especificado de casas decimais.</w:t>
+      </w:r>
+    </w:p>
+    <w:p>
+      <w:pPr>
+        <w:pStyle w:val="Heading2"/>
+        <w:spacing w:before="300" w:after="150"/>
+      </w:pPr>
+      <w:r>
+        <w:rPr>
+          <w:rFonts w:ascii="Calibri" w:cs="Calibri" w:eastAsia="Calibri" w:hAnsi="Calibri"/>
+          <w:b/>
+          <w:bCs/>
+          <w:color w:val="2E75B6"/>
+          <w:sz w:val="28"/>
+          <w:szCs w:val="28"/>
+        </w:rPr>
+        <w:t xml:space="preserve">31.5 Métricas de String</w:t>
+      </w:r>
+    </w:p>
+    <w:p>
+      <w:pPr>
+        <w:pStyle w:val="ListParagraph"/>
+        <w:numPr>
+          <w:ilvl w:val="0"/>
+          <w:numId w:val="1"/>
+        </w:numPr>
+        <w:spacing w:after="60"/>
+      </w:pPr>
+      <w:r>
+        <w:rPr>
+          <w:rFonts w:ascii="Calibri" w:cs="Calibri" w:eastAsia="Calibri" w:hAnsi="Calibri"/>
+          <w:sz w:val="22"/>
+          <w:szCs w:val="22"/>
+        </w:rPr>
+        <w:t xml:space="preserve">Length: Número de caracteres do texto.</w:t>
+      </w:r>
+    </w:p>
+    <w:p>
+      <w:pPr>
+        <w:pStyle w:val="ListParagraph"/>
+        <w:numPr>
+          <w:ilvl w:val="0"/>
+          <w:numId w:val="1"/>
+        </w:numPr>
+        <w:spacing w:after="60"/>
+      </w:pPr>
+      <w:r>
+        <w:rPr>
+          <w:rFonts w:ascii="Calibri" w:cs="Calibri" w:eastAsia="Calibri" w:hAnsi="Calibri"/>
+          <w:sz w:val="22"/>
+          <w:szCs w:val="22"/>
+        </w:rPr>
+        <w:t xml:space="preserve">Bytes: Tamanho em bytes (codificação UTF-8).</w:t>
+      </w:r>
+    </w:p>
+    <w:p>
+      <w:pPr>
+        <w:pStyle w:val="ListParagraph"/>
+        <w:numPr>
+          <w:ilvl w:val="0"/>
+          <w:numId w:val="1"/>
+        </w:numPr>
+        <w:spacing w:after="60"/>
+      </w:pPr>
+      <w:r>
+        <w:rPr>
+          <w:rFonts w:ascii="Calibri" w:cs="Calibri" w:eastAsia="Calibri" w:hAnsi="Calibri"/>
+          <w:sz w:val="22"/>
+          <w:szCs w:val="22"/>
+        </w:rPr>
+        <w:t xml:space="preserve">Flesch Reading Ease: Índice de legibilidade Flesch (0-100, quanto maior mais fácil de ler).</w:t>
+      </w:r>
+    </w:p>
+    <w:p>
+      <w:pPr>
+        <w:pStyle w:val="ListParagraph"/>
+        <w:numPr>
+          <w:ilvl w:val="0"/>
+          <w:numId w:val="1"/>
+        </w:numPr>
+        <w:spacing w:after="60"/>
+      </w:pPr>
+      <w:r>
+        <w:rPr>
+          <w:rFonts w:ascii="Calibri" w:cs="Calibri" w:eastAsia="Calibri" w:hAnsi="Calibri"/>
+          <w:sz w:val="22"/>
+          <w:szCs w:val="22"/>
+        </w:rPr>
+        <w:t xml:space="preserve">Flesch-Kincaid Grade Level: Nível escolar estimado para compreensão do texto.</w:t>
+      </w:r>
+    </w:p>
+    <w:p>
+      <w:pPr>
+        <w:pStyle w:val="ListParagraph"/>
+        <w:numPr>
+          <w:ilvl w:val="0"/>
+          <w:numId w:val="1"/>
+        </w:numPr>
+        <w:spacing w:after="60"/>
+      </w:pPr>
+      <w:r>
+        <w:rPr>
+          <w:rFonts w:ascii="Calibri" w:cs="Calibri" w:eastAsia="Calibri" w:hAnsi="Calibri"/>
+          <w:sz w:val="22"/>
+          <w:szCs w:val="22"/>
+        </w:rPr>
+        <w:t xml:space="preserve">Sentence Count: Número de frases no texto.</w:t>
+      </w:r>
+    </w:p>
+    <w:p>
+      <w:pPr>
+        <w:pStyle w:val="Heading2"/>
+        <w:spacing w:before="300" w:after="150"/>
+      </w:pPr>
+      <w:r>
+        <w:rPr>
+          <w:rFonts w:ascii="Calibri" w:cs="Calibri" w:eastAsia="Calibri" w:hAnsi="Calibri"/>
+          <w:b/>
+          <w:bCs/>
+          <w:color w:val="2E75B6"/>
+          <w:sz w:val="28"/>
+          <w:szCs w:val="28"/>
+        </w:rPr>
+        <w:t xml:space="preserve">31.6 Justificação</w:t>
+      </w:r>
+    </w:p>
+    <w:p>
+      <w:pPr>
+        <w:spacing w:after="120"/>
+      </w:pPr>
+      <w:r>
+        <w:rPr>
+          <w:rFonts w:ascii="Calibri" w:cs="Calibri" w:eastAsia="Calibri" w:hAnsi="Calibri"/>
+          <w:sz w:val="22"/>
+          <w:szCs w:val="22"/>
+        </w:rPr>
+        <w:t xml:space="preserve">As colunas derivadas eliminam a necessidade de cálculos manuais ou fórmulas para extrações comuns. A organização por tipo de dados (data, hora, float, string) facilita a descoberta de funcionalidades. As métricas de legibilidade (Flesch) são um diferenciador para análise de conteúdo textual.</w:t>
+      </w:r>
+    </w:p>
+    <w:p>
+      <w:pPr>
+        <w:pStyle w:val="Heading1"/>
+        <w:spacing w:before="400" w:after="200"/>
+      </w:pPr>
+      <w:r>
+        <w:rPr>
+          <w:rFonts w:ascii="Calibri" w:cs="Calibri" w:eastAsia="Calibri" w:hAnsi="Calibri"/>
+          <w:b/>
+          <w:bCs/>
+          <w:color w:val="1F4E79"/>
+          <w:sz w:val="32"/>
+          <w:szCs w:val="32"/>
+        </w:rPr>
+        <w:t xml:space="preserve">32. Log de Operações</w:t>
+      </w:r>
+    </w:p>
+    <w:p>
+      <w:pPr>
+        <w:pStyle w:val="Heading2"/>
+        <w:spacing w:before="300" w:after="150"/>
+      </w:pPr>
+      <w:r>
+        <w:rPr>
+          <w:rFonts w:ascii="Calibri" w:cs="Calibri" w:eastAsia="Calibri" w:hAnsi="Calibri"/>
+          <w:b/>
+          <w:bCs/>
+          <w:color w:val="2E75B6"/>
+          <w:sz w:val="28"/>
+          <w:szCs w:val="28"/>
+        </w:rPr>
+        <w:t xml:space="preserve">32.1 Descrição</w:t>
+      </w:r>
+    </w:p>
+    <w:p>
+      <w:pPr>
+        <w:spacing w:after="120"/>
+      </w:pPr>
+      <w:r>
+        <w:rPr>
+          <w:rFonts w:ascii="Calibri" w:cs="Calibri" w:eastAsia="Calibri" w:hAnsi="Calibri"/>
+          <w:sz w:val="22"/>
+          <w:szCs w:val="22"/>
+        </w:rPr>
+        <w:t xml:space="preserve">Todas as operações mutantes sobre a relação são registadas no array relation.log[] como objetos declarativos com a estrutura {pot: "relation_op", timestamp, op, ...params}. Este sistema permite rastreabilidade completa e prepara o caminho para funcionalidades futuras de replay e undo.</w:t>
+      </w:r>
+    </w:p>
+    <w:p>
+      <w:pPr>
+        <w:pStyle w:val="Heading2"/>
+        <w:spacing w:before="300" w:after="150"/>
+      </w:pPr>
+      <w:r>
+        <w:rPr>
+          <w:rFonts w:ascii="Calibri" w:cs="Calibri" w:eastAsia="Calibri" w:hAnsi="Calibri"/>
+          <w:b/>
+          <w:bCs/>
+          <w:color w:val="2E75B6"/>
+          <w:sz w:val="28"/>
+          <w:szCs w:val="28"/>
+        </w:rPr>
+        <w:t xml:space="preserve">32.2 Funcionalidades</w:t>
+      </w:r>
+    </w:p>
+    <w:p>
+      <w:pPr>
+        <w:pStyle w:val="ListParagraph"/>
+        <w:numPr>
+          <w:ilvl w:val="0"/>
+          <w:numId w:val="1"/>
+        </w:numPr>
+        <w:spacing w:after="60"/>
+      </w:pPr>
+      <w:r>
+        <w:rPr>
+          <w:rFonts w:ascii="Calibri" w:cs="Calibri" w:eastAsia="Calibri" w:hAnsi="Calibri"/>
+          <w:sz w:val="22"/>
+          <w:szCs w:val="22"/>
+        </w:rPr>
+        <w:t xml:space="preserve">Registo automático de mais de 40 tipos de operações.</w:t>
+      </w:r>
+    </w:p>
+    <w:p>
+      <w:pPr>
+        <w:pStyle w:val="ListParagraph"/>
+        <w:numPr>
+          <w:ilvl w:val="0"/>
+          <w:numId w:val="1"/>
+        </w:numPr>
+        <w:spacing w:after="60"/>
+      </w:pPr>
+      <w:r>
+        <w:rPr>
+          <w:rFonts w:ascii="Calibri" w:cs="Calibri" w:eastAsia="Calibri" w:hAnsi="Calibri"/>
+          <w:sz w:val="22"/>
+          <w:szCs w:val="22"/>
+        </w:rPr>
+        <w:t xml:space="preserve">Cada entrada inclui timestamp ISO para auditoria temporal.</w:t>
+      </w:r>
+    </w:p>
+    <w:p>
+      <w:pPr>
+        <w:pStyle w:val="ListParagraph"/>
+        <w:numPr>
+          <w:ilvl w:val="0"/>
+          <w:numId w:val="1"/>
+        </w:numPr>
+        <w:spacing w:after="60"/>
+      </w:pPr>
+      <w:r>
+        <w:rPr>
+          <w:rFonts w:ascii="Calibri" w:cs="Calibri" w:eastAsia="Calibri" w:hAnsi="Calibri"/>
+          <w:sz w:val="22"/>
+          <w:szCs w:val="22"/>
+        </w:rPr>
+        <w:t xml:space="preserve">Parâmetros completos da operação são preservados para replay futuro.</w:t>
+      </w:r>
+    </w:p>
+    <w:p>
+      <w:pPr>
+        <w:pStyle w:val="ListParagraph"/>
+        <w:numPr>
+          <w:ilvl w:val="0"/>
+          <w:numId w:val="1"/>
+        </w:numPr>
+        <w:spacing w:after="60"/>
+      </w:pPr>
+      <w:r>
+        <w:rPr>
+          <w:rFonts w:ascii="Calibri" w:cs="Calibri" w:eastAsia="Calibri" w:hAnsi="Calibri"/>
+          <w:sz w:val="22"/>
+          <w:szCs w:val="22"/>
+        </w:rPr>
+        <w:t xml:space="preserve">O log é serializado como parte da relação e pode ser guardado/restaurado via Vistas Guardadas (tipo "Log de Operações").</w:t>
+      </w:r>
+    </w:p>
+    <w:p>
+      <w:pPr>
+        <w:pStyle w:val="ListParagraph"/>
+        <w:numPr>
+          <w:ilvl w:val="0"/>
+          <w:numId w:val="1"/>
+        </w:numPr>
+        <w:spacing w:after="60"/>
+      </w:pPr>
+      <w:r>
+        <w:rPr>
+          <w:rFonts w:ascii="Calibri" w:cs="Calibri" w:eastAsia="Calibri" w:hAnsi="Calibri"/>
+          <w:sz w:val="22"/>
+          <w:szCs w:val="22"/>
+        </w:rPr>
+        <w:t xml:space="preserve">Operações registadas incluem: adição/remoção de linhas, edição de células, ordenação, filtragem, binning, merge, group edit, formatação condicional, entre outras.</w:t>
+      </w:r>
+    </w:p>
+    <w:p>
+      <w:pPr>
+        <w:pStyle w:val="Heading2"/>
+        <w:spacing w:before="300" w:after="150"/>
+      </w:pPr>
+      <w:r>
+        <w:rPr>
+          <w:rFonts w:ascii="Calibri" w:cs="Calibri" w:eastAsia="Calibri" w:hAnsi="Calibri"/>
+          <w:b/>
+          <w:bCs/>
+          <w:color w:val="2E75B6"/>
+          <w:sz w:val="28"/>
+          <w:szCs w:val="28"/>
+        </w:rPr>
+        <w:t xml:space="preserve">32.3 Justificação</w:t>
+      </w:r>
+    </w:p>
+    <w:p>
+      <w:pPr>
+        <w:spacing w:after="120"/>
+      </w:pPr>
+      <w:r>
+        <w:rPr>
+          <w:rFonts w:ascii="Calibri" w:cs="Calibri" w:eastAsia="Calibri" w:hAnsi="Calibri"/>
+          <w:sz w:val="22"/>
+          <w:szCs w:val="22"/>
+        </w:rPr>
+        <w:t xml:space="preserve">O log de operações é fundamental para auditoria e rastreabilidade. A estrutura declarativa dos registos permite que no futuro se implementem funcionalidades de undo/redo e replay de sequências de operações, transformando o Relation Builder numa ferramenta com histórico completo de transformações.</w:t>
+      </w:r>
+    </w:p>
+    <w:p>
+      <w:pPr>
+        <w:pStyle w:val="Heading1"/>
+        <w:spacing w:before="400" w:after="200"/>
+      </w:pPr>
+      <w:r>
+        <w:rPr>
+          <w:rFonts w:ascii="Calibri" w:cs="Calibri" w:eastAsia="Calibri" w:hAnsi="Calibri"/>
+          <w:b/>
+          <w:bCs/>
+          <w:color w:val="1F4E79"/>
+          <w:sz w:val="32"/>
+          <w:szCs w:val="32"/>
+        </w:rPr>
+        <w:t xml:space="preserve">33. Visibilidade de Colunas (columns_visible)</w:t>
+      </w:r>
+    </w:p>
+    <w:p>
+      <w:pPr>
+        <w:pStyle w:val="Heading2"/>
+        <w:spacing w:before="300" w:after="150"/>
+      </w:pPr>
+      <w:r>
+        <w:rPr>
+          <w:rFonts w:ascii="Calibri" w:cs="Calibri" w:eastAsia="Calibri" w:hAnsi="Calibri"/>
+          <w:b/>
+          <w:bCs/>
+          <w:color w:val="2E75B6"/>
+          <w:sz w:val="28"/>
+          <w:szCs w:val="28"/>
+        </w:rPr>
+        <w:t xml:space="preserve">33.1 Descrição</w:t>
+      </w:r>
+    </w:p>
+    <w:p>
+      <w:pPr>
+        <w:spacing w:after="120"/>
+      </w:pPr>
+      <w:r>
+        <w:rPr>
+          <w:rFonts w:ascii="Calibri" w:cs="Calibri" w:eastAsia="Calibri" w:hAnsi="Calibri"/>
+          <w:sz w:val="22"/>
+          <w:szCs w:val="22"/>
+        </w:rPr>
+        <w:t xml:space="preserve">O objeto columns_visible no uiState controla a visibilidade, largura e ordem de apresentação das colunas na tabela. Este sistema substitui a abordagem anterior de mostrar todas as colunas por defeito.</w:t>
+      </w:r>
+    </w:p>
+    <w:p>
+      <w:pPr>
+        <w:pStyle w:val="Heading2"/>
+        <w:spacing w:before="300" w:after="150"/>
+      </w:pPr>
+      <w:r>
+        <w:rPr>
+          <w:rFonts w:ascii="Calibri" w:cs="Calibri" w:eastAsia="Calibri" w:hAnsi="Calibri"/>
+          <w:b/>
+          <w:bCs/>
+          <w:color w:val="2E75B6"/>
+          <w:sz w:val="28"/>
+          <w:szCs w:val="28"/>
+        </w:rPr>
+        <w:t xml:space="preserve">33.2 Funcionalidades</w:t>
+      </w:r>
+    </w:p>
+    <w:p>
+      <w:pPr>
+        <w:pStyle w:val="ListParagraph"/>
+        <w:numPr>
+          <w:ilvl w:val="0"/>
+          <w:numId w:val="1"/>
+        </w:numPr>
+        <w:spacing w:after="60"/>
+      </w:pPr>
+      <w:r>
+        <w:rPr>
+          <w:rFonts w:ascii="Calibri" w:cs="Calibri" w:eastAsia="Calibri" w:hAnsi="Calibri"/>
+          <w:sz w:val="22"/>
+          <w:szCs w:val="22"/>
+        </w:rPr>
+        <w:t xml:space="preserve">Visibilidade: uma chave presente no objeto significa coluna visível; chave ausente significa coluna oculta.</w:t>
+      </w:r>
+    </w:p>
+    <w:p>
+      <w:pPr>
+        <w:pStyle w:val="ListParagraph"/>
+        <w:numPr>
+          <w:ilvl w:val="0"/>
+          <w:numId w:val="1"/>
+        </w:numPr>
+        <w:spacing w:after="60"/>
+      </w:pPr>
+      <w:r>
+        <w:rPr>
+          <w:rFonts w:ascii="Calibri" w:cs="Calibri" w:eastAsia="Calibri" w:hAnsi="Calibri"/>
+          <w:sz w:val="22"/>
+          <w:szCs w:val="22"/>
+        </w:rPr>
+        <w:t xml:space="preserve">Largura: o valor de cada chave representa a largura em pixels (0 = largura automática).</w:t>
+      </w:r>
+    </w:p>
+    <w:p>
+      <w:pPr>
+        <w:pStyle w:val="ListParagraph"/>
+        <w:numPr>
+          <w:ilvl w:val="0"/>
+          <w:numId w:val="1"/>
+        </w:numPr>
+        <w:spacing w:after="60"/>
+      </w:pPr>
+      <w:r>
+        <w:rPr>
+          <w:rFonts w:ascii="Calibri" w:cs="Calibri" w:eastAsia="Calibri" w:hAnsi="Calibri"/>
+          <w:sz w:val="22"/>
+          <w:szCs w:val="22"/>
+        </w:rPr>
+        <w:t xml:space="preserve">Ordem: a ordem das chaves no objeto determina a ordem de apresentação das colunas.</w:t>
+      </w:r>
+    </w:p>
+    <w:p>
+      <w:pPr>
+        <w:pStyle w:val="ListParagraph"/>
+        <w:numPr>
+          <w:ilvl w:val="0"/>
+          <w:numId w:val="1"/>
+        </w:numPr>
+        <w:spacing w:after="60"/>
+      </w:pPr>
+      <w:r>
+        <w:rPr>
+          <w:rFonts w:ascii="Calibri" w:cs="Calibri" w:eastAsia="Calibri" w:hAnsi="Calibri"/>
+          <w:sz w:val="22"/>
+          <w:szCs w:val="22"/>
+        </w:rPr>
+        <w:t xml:space="preserve">Diálogo Show/Hide Columns com checkboxes para cada coluna, inputs de largura e drag &amp; drop para reordenação.</w:t>
+      </w:r>
+    </w:p>
+    <w:p>
+      <w:pPr>
+        <w:pStyle w:val="ListParagraph"/>
+        <w:numPr>
+          <w:ilvl w:val="0"/>
+          <w:numId w:val="1"/>
+        </w:numPr>
+        <w:spacing w:after="60"/>
+      </w:pPr>
+      <w:r>
+        <w:rPr>
+          <w:rFonts w:ascii="Calibri" w:cs="Calibri" w:eastAsia="Calibri" w:hAnsi="Calibri"/>
+          <w:sz w:val="22"/>
+          <w:szCs w:val="22"/>
+        </w:rPr>
+        <w:t xml:space="preserve">Ações "Hide Column" e "Hide Selected Columns" no submenu Column do menu de contexto.</w:t>
+      </w:r>
+    </w:p>
+    <w:p>
+      <w:pPr>
+        <w:pStyle w:val="ListParagraph"/>
+        <w:numPr>
+          <w:ilvl w:val="0"/>
+          <w:numId w:val="1"/>
+        </w:numPr>
+        <w:spacing w:after="60"/>
+      </w:pPr>
+      <w:r>
+        <w:rPr>
+          <w:rFonts w:ascii="Calibri" w:cs="Calibri" w:eastAsia="Calibri" w:hAnsi="Calibri"/>
+          <w:sz w:val="22"/>
+          <w:szCs w:val="22"/>
+        </w:rPr>
+        <w:t xml:space="preserve">Redimensionamento de colunas via bordas arrastáveis nos cabeçalhos da tabela.</w:t>
+      </w:r>
+    </w:p>
+    <w:p>
+      <w:pPr>
+        <w:pStyle w:val="ListParagraph"/>
+        <w:numPr>
+          <w:ilvl w:val="0"/>
+          <w:numId w:val="1"/>
+        </w:numPr>
+        <w:spacing w:after="60"/>
+      </w:pPr>
+      <w:r>
+        <w:rPr>
+          <w:rFonts w:ascii="Calibri" w:cs="Calibri" w:eastAsia="Calibri" w:hAnsi="Calibri"/>
+          <w:sz w:val="22"/>
+          <w:szCs w:val="22"/>
+        </w:rPr>
+        <w:t xml:space="preserve">Reordenação de colunas via drag &amp; drop diretamente nos cabeçalhos da tabela.</w:t>
+      </w:r>
+    </w:p>
+    <w:p>
+      <w:pPr>
+        <w:pStyle w:val="ListParagraph"/>
+        <w:numPr>
+          <w:ilvl w:val="0"/>
+          <w:numId w:val="1"/>
+        </w:numPr>
+        <w:spacing w:after="60"/>
+      </w:pPr>
+      <w:r>
+        <w:rPr>
+          <w:rFonts w:ascii="Calibri" w:cs="Calibri" w:eastAsia="Calibri" w:hAnsi="Calibri"/>
+          <w:sz w:val="22"/>
+          <w:szCs w:val="22"/>
+        </w:rPr>
+        <w:t xml:space="preserve">O submenu Column reorganiza as operações anteriormente em "Column Selection", incluindo as ações de remover colunas.</w:t>
+      </w:r>
+    </w:p>
+    <w:p>
+      <w:pPr>
+        <w:pStyle w:val="Heading2"/>
+        <w:spacing w:before="300" w:after="150"/>
+      </w:pPr>
+      <w:r>
+        <w:rPr>
+          <w:rFonts w:ascii="Calibri" w:cs="Calibri" w:eastAsia="Calibri" w:hAnsi="Calibri"/>
+          <w:b/>
+          <w:bCs/>
+          <w:color w:val="2E75B6"/>
+          <w:sz w:val="28"/>
+          <w:szCs w:val="28"/>
+        </w:rPr>
+        <w:t xml:space="preserve">33.3 Justificação</w:t>
+      </w:r>
+    </w:p>
+    <w:p>
+      <w:pPr>
+        <w:spacing w:after="120"/>
+      </w:pPr>
+      <w:r>
+        <w:rPr>
+          <w:rFonts w:ascii="Calibri" w:cs="Calibri" w:eastAsia="Calibri" w:hAnsi="Calibri"/>
+          <w:sz w:val="22"/>
+          <w:szCs w:val="22"/>
+        </w:rPr>
+        <w:t xml:space="preserve">O controlo granular de visibilidade de colunas é essencial para relações com muitas colunas. A combinação de diálogo dedicado, ações no menu de contexto e interação direta nos cabeçalhos (resize e reorder) oferece múltiplos caminhos de interação para diferentes preferências de utilizador. A persistência via uiState garante que as configurações são mantidas entre sessões.</w:t>
+      </w:r>
+    </w:p>
+    <w:p>
+      <w:pPr>
+        <w:pStyle w:val="Heading1"/>
+        <w:spacing w:before="400" w:after="200"/>
+      </w:pPr>
+      <w:r>
+        <w:rPr>
+          <w:rFonts w:ascii="Calibri" w:cs="Calibri" w:eastAsia="Calibri" w:hAnsi="Calibri"/>
+          <w:b/>
+          <w:bCs/>
+          <w:color w:val="1F4E79"/>
+          <w:sz w:val="32"/>
+          <w:szCs w:val="32"/>
+        </w:rPr>
+        <w:t xml:space="preserve">34. Produto Cartesiano</w:t>
+      </w:r>
+    </w:p>
+    <w:p>
+      <w:pPr>
+        <w:pStyle w:val="Heading2"/>
+        <w:spacing w:before="300" w:after="150"/>
+      </w:pPr>
+      <w:r>
+        <w:rPr>
+          <w:rFonts w:ascii="Calibri" w:cs="Calibri" w:eastAsia="Calibri" w:hAnsi="Calibri"/>
+          <w:b/>
+          <w:bCs/>
+          <w:color w:val="2E75B6"/>
+          <w:sz w:val="28"/>
+          <w:szCs w:val="28"/>
+        </w:rPr>
+        <w:t xml:space="preserve">34.1 Descrição</w:t>
+      </w:r>
+    </w:p>
+    <w:p>
+      <w:pPr>
+        <w:spacing w:after="120"/>
+      </w:pPr>
+      <w:r>
+        <w:rPr>
+          <w:rFonts w:ascii="Calibri" w:cs="Calibri" w:eastAsia="Calibri" w:hAnsi="Calibri"/>
+          <w:sz w:val="22"/>
+          <w:szCs w:val="22"/>
+        </w:rPr>
+        <w:t xml:space="preserve">O produto cartesiano permite expandir relações aninhadas, fazendo cross-join dos registos da sub-relação com os registos da relação principal.</w:t>
+      </w:r>
+    </w:p>
+    <w:p>
+      <w:pPr>
+        <w:pStyle w:val="Heading2"/>
+        <w:spacing w:before="300" w:after="150"/>
+      </w:pPr>
+      <w:r>
+        <w:rPr>
+          <w:rFonts w:ascii="Calibri" w:cs="Calibri" w:eastAsia="Calibri" w:hAnsi="Calibri"/>
+          <w:b/>
+          <w:bCs/>
+          <w:color w:val="2E75B6"/>
+          <w:sz w:val="28"/>
+          <w:szCs w:val="28"/>
+        </w:rPr>
+        <w:t xml:space="preserve">34.2 Variantes</w:t>
+      </w:r>
+    </w:p>
+    <w:p>
+      <w:pPr>
+        <w:spacing w:after="120"/>
+      </w:pPr>
+      <w:r>
+        <w:rPr>
+          <w:rFonts w:ascii="Calibri" w:cs="Calibri" w:eastAsia="Calibri" w:hAnsi="Calibri"/>
+          <w:b/>
+          <w:bCs/>
+          <w:sz w:val="22"/>
+          <w:szCs w:val="22"/>
+        </w:rPr>
+        <w:t xml:space="preserve">Cartesian Product (THIS): </w:t>
+      </w:r>
+      <w:r>
+        <w:rPr>
+          <w:rFonts w:ascii="Calibri" w:cs="Calibri" w:eastAsia="Calibri" w:hAnsi="Calibri"/>
+          <w:sz w:val="22"/>
+          <w:szCs w:val="22"/>
+        </w:rPr>
+        <w:t xml:space="preserve">Realiza cross-join entre a coluna de relação aninhada selecionada e a relação atual. Cada linha da relação principal é multiplicada pelo número de linhas da sub-relação correspondente, com as colunas da sub-relação adicionadas como novas colunas.</w:t>
+      </w:r>
+    </w:p>
+    <w:p>
+      <w:pPr>
+        <w:spacing w:after="120"/>
+      </w:pPr>
+      <w:r>
+        <w:rPr>
+          <w:rFonts w:ascii="Calibri" w:cs="Calibri" w:eastAsia="Calibri" w:hAnsi="Calibri"/>
+          <w:b/>
+          <w:bCs/>
+          <w:sz w:val="22"/>
+          <w:szCs w:val="22"/>
+        </w:rPr>
+        <w:t xml:space="preserve">Cartesian Product (ALL): </w:t>
+      </w:r>
+      <w:r>
+        <w:rPr>
+          <w:rFonts w:ascii="Calibri" w:cs="Calibri" w:eastAsia="Calibri" w:hAnsi="Calibri"/>
+          <w:sz w:val="22"/>
+          <w:szCs w:val="22"/>
+        </w:rPr>
+        <w:t xml:space="preserve">Realiza cross-join de TODAS as colunas do tipo relation na relação atual, expandindo todas as sub-relações simultaneamente.</w:t>
+      </w:r>
+    </w:p>
+    <w:p>
+      <w:pPr>
+        <w:pStyle w:val="Heading2"/>
+        <w:spacing w:before="300" w:after="150"/>
+      </w:pPr>
+      <w:r>
+        <w:rPr>
+          <w:rFonts w:ascii="Calibri" w:cs="Calibri" w:eastAsia="Calibri" w:hAnsi="Calibri"/>
+          <w:b/>
+          <w:bCs/>
+          <w:color w:val="2E75B6"/>
+          <w:sz w:val="28"/>
+          <w:szCs w:val="28"/>
+        </w:rPr>
+        <w:t xml:space="preserve">34.3 Justificação</w:t>
+      </w:r>
+    </w:p>
+    <w:p>
+      <w:pPr>
+        <w:spacing w:after="120"/>
+      </w:pPr>
+      <w:r>
+        <w:rPr>
+          <w:rFonts w:ascii="Calibri" w:cs="Calibri" w:eastAsia="Calibri" w:hAnsi="Calibri"/>
+          <w:sz w:val="22"/>
+          <w:szCs w:val="22"/>
+        </w:rPr>
+        <w:t xml:space="preserve">O produto cartesiano é uma operação fundamental em álgebra relacional. Permite "achatamento" (flattening) de estruturas aninhadas para análise tabular, facilitando operações como filtragem, ordenação e pivot sobre dados que estavam em sub-relações.</w:t>
+      </w:r>
+    </w:p>
+    <w:p>
+      <w:pPr>
+        <w:pStyle w:val="Heading1"/>
+        <w:spacing w:before="400" w:after="200"/>
+      </w:pPr>
+      <w:r>
+        <w:rPr>
+          <w:rFonts w:ascii="Calibri" w:cs="Calibri" w:eastAsia="Calibri" w:hAnsi="Calibri"/>
+          <w:b/>
+          <w:bCs/>
+          <w:color w:val="1F4E79"/>
+          <w:sz w:val="32"/>
+          <w:szCs w:val="32"/>
+        </w:rPr>
+        <w:t xml:space="preserve">35. Remoção de Duplicados</w:t>
+      </w:r>
+    </w:p>
+    <w:p>
+      <w:pPr>
+        <w:pStyle w:val="Heading2"/>
+        <w:spacing w:before="300" w:after="150"/>
+      </w:pPr>
+      <w:r>
+        <w:rPr>
+          <w:rFonts w:ascii="Calibri" w:cs="Calibri" w:eastAsia="Calibri" w:hAnsi="Calibri"/>
+          <w:b/>
+          <w:bCs/>
+          <w:color w:val="2E75B6"/>
+          <w:sz w:val="28"/>
+          <w:szCs w:val="28"/>
+        </w:rPr>
+        <w:t xml:space="preserve">35.1 Descrição</w:t>
+      </w:r>
+    </w:p>
+    <w:p>
+      <w:pPr>
+        <w:spacing w:after="120"/>
+      </w:pPr>
+      <w:r>
+        <w:rPr>
+          <w:rFonts w:ascii="Calibri" w:cs="Calibri" w:eastAsia="Calibri" w:hAnsi="Calibri"/>
+          <w:sz w:val="22"/>
+          <w:szCs w:val="22"/>
+        </w:rPr>
+        <w:t xml:space="preserve">A operação de remoção de duplicados identifica e remove linhas exatamente iguais da relação, mantendo apenas uma instância de cada combinação única de valores.</w:t>
+      </w:r>
+    </w:p>
+    <w:p>
+      <w:pPr>
+        <w:pStyle w:val="Heading2"/>
+        <w:spacing w:before="300" w:after="150"/>
+      </w:pPr>
+      <w:r>
+        <w:rPr>
+          <w:rFonts w:ascii="Calibri" w:cs="Calibri" w:eastAsia="Calibri" w:hAnsi="Calibri"/>
+          <w:b/>
+          <w:bCs/>
+          <w:color w:val="2E75B6"/>
+          <w:sz w:val="28"/>
+          <w:szCs w:val="28"/>
+        </w:rPr>
+        <w:t xml:space="preserve">35.2 Funcionalidades</w:t>
+      </w:r>
+    </w:p>
+    <w:p>
+      <w:pPr>
+        <w:pStyle w:val="ListParagraph"/>
+        <w:numPr>
+          <w:ilvl w:val="0"/>
+          <w:numId w:val="1"/>
+        </w:numPr>
+        <w:spacing w:after="60"/>
+      </w:pPr>
+      <w:r>
+        <w:rPr>
+          <w:rFonts w:ascii="Calibri" w:cs="Calibri" w:eastAsia="Calibri" w:hAnsi="Calibri"/>
+          <w:sz w:val="22"/>
+          <w:szCs w:val="22"/>
+        </w:rPr>
+        <w:t xml:space="preserve">Comparação exata de todos os campos (exceto ID) para identificar duplicados.</w:t>
+      </w:r>
+    </w:p>
+    <w:p>
+      <w:pPr>
+        <w:pStyle w:val="ListParagraph"/>
+        <w:numPr>
+          <w:ilvl w:val="0"/>
+          <w:numId w:val="1"/>
+        </w:numPr>
+        <w:spacing w:after="60"/>
+      </w:pPr>
+      <w:r>
+        <w:rPr>
+          <w:rFonts w:ascii="Calibri" w:cs="Calibri" w:eastAsia="Calibri" w:hAnsi="Calibri"/>
+          <w:sz w:val="22"/>
+          <w:szCs w:val="22"/>
+        </w:rPr>
+        <w:t xml:space="preserve">Preservação da primeira ocorrência de cada grupo de duplicados.</w:t>
+      </w:r>
+    </w:p>
+    <w:p>
+      <w:pPr>
+        <w:pStyle w:val="ListParagraph"/>
+        <w:numPr>
+          <w:ilvl w:val="0"/>
+          <w:numId w:val="1"/>
+        </w:numPr>
+        <w:spacing w:after="60"/>
+      </w:pPr>
+      <w:r>
+        <w:rPr>
+          <w:rFonts w:ascii="Calibri" w:cs="Calibri" w:eastAsia="Calibri" w:hAnsi="Calibri"/>
+          <w:sz w:val="22"/>
+          <w:szCs w:val="22"/>
+        </w:rPr>
+        <w:t xml:space="preserve">Feedback ao utilizador com contagem de linhas removidas.</w:t>
+      </w:r>
+    </w:p>
+    <w:p>
+      <w:pPr>
+        <w:pStyle w:val="ListParagraph"/>
+        <w:numPr>
+          <w:ilvl w:val="0"/>
+          <w:numId w:val="1"/>
+        </w:numPr>
+        <w:spacing w:after="60"/>
+      </w:pPr>
+      <w:r>
+        <w:rPr>
+          <w:rFonts w:ascii="Calibri" w:cs="Calibri" w:eastAsia="Calibri" w:hAnsi="Calibri"/>
+          <w:sz w:val="22"/>
+          <w:szCs w:val="22"/>
+        </w:rPr>
+        <w:t xml:space="preserve">Operação registada no log de operações.</w:t>
+      </w:r>
+    </w:p>
+    <w:p>
+      <w:pPr>
+        <w:pStyle w:val="Heading2"/>
+        <w:spacing w:before="300" w:after="150"/>
+      </w:pPr>
+      <w:r>
+        <w:rPr>
+          <w:rFonts w:ascii="Calibri" w:cs="Calibri" w:eastAsia="Calibri" w:hAnsi="Calibri"/>
+          <w:b/>
+          <w:bCs/>
+          <w:color w:val="2E75B6"/>
+          <w:sz w:val="28"/>
+          <w:szCs w:val="28"/>
+        </w:rPr>
+        <w:t xml:space="preserve">35.3 Justificação</w:t>
+      </w:r>
+    </w:p>
+    <w:p>
+      <w:pPr>
+        <w:spacing w:after="120"/>
+      </w:pPr>
+      <w:r>
+        <w:rPr>
+          <w:rFonts w:ascii="Calibri" w:cs="Calibri" w:eastAsia="Calibri" w:hAnsi="Calibri"/>
+          <w:sz w:val="22"/>
+          <w:szCs w:val="22"/>
+        </w:rPr>
+        <w:t xml:space="preserve">Dados duplicados são um problema frequente em conjuntos de dados importados ou resultantes de operações como produto cartesiano. A remoção automática de duplicados complementa o merge manual para casos mais simples onde os registos são exatamente iguais.</w:t>
       </w:r>
     </w:p>
     <w:sectPr>

</xml_diff>

<commit_message>
Add advanced sorting and file export features to the logic builder
Implement a Sort Panel for multi-column sorting with customizable options and refine the "Export to File" functionality to be contextually available.

Replit-Commit-Author: Agent
Replit-Commit-Session-Id: 22bd9b2b-5ce0-4203-a503-04ffcbd89eb3
Replit-Commit-Checkpoint-Type: intermediate_checkpoint
Replit-Commit-Event-Id: 16f4ffec-91d1-4170-8e58-d1e6309bb542
Replit-Commit-Screenshot-Url: https://storage.googleapis.com/screenshot-production-us-central1/663ff4e8-5830-4441-89b9-e1d6236cf37d/22bd9b2b-5ce0-4203-a503-04ffcbd89eb3/AGD9caE
Replit-Helium-Checkpoint-Created: true
</commit_message>
<xml_diff>
--- a/docs/01_Requisitos_RelationBuilder.docx
+++ b/docs/01_Requisitos_RelationBuilder.docx
@@ -3267,20 +3267,296 @@
           <w:sz w:val="28"/>
           <w:szCs w:val="28"/>
         </w:rPr>
-        <w:t xml:space="preserve">12.2 Justificação</w:t>
-      </w:r>
-    </w:p>
-    <w:p>
-      <w:pPr>
-        <w:spacing w:after="120"/>
-      </w:pPr>
-      <w:r>
-        <w:rPr>
-          <w:rFonts w:ascii="Calibri" w:cs="Calibri" w:eastAsia="Calibri" w:hAnsi="Calibri"/>
-          <w:sz w:val="22"/>
-          <w:szCs w:val="22"/>
-        </w:rPr>
-        <w:t xml:space="preserve">A ordenação multi-coluna é essencial para análise de dados complexos. A interação via Shift+clique segue padrões de interface conhecidos (Excel, bases de dados), reduzindo a curva de aprendizagem.</w:t>
+        <w:t xml:space="preserve">12.2 Sort Panel</w:t>
+      </w:r>
+    </w:p>
+    <w:p>
+      <w:pPr>
+        <w:spacing w:after="120"/>
+      </w:pPr>
+      <w:r>
+        <w:rPr>
+          <w:rFonts w:ascii="Calibri" w:cs="Calibri" w:eastAsia="Calibri" w:hAnsi="Calibri"/>
+          <w:sz w:val="22"/>
+          <w:szCs w:val="22"/>
+        </w:rPr>
+        <w:t xml:space="preserve">O Sort Panel é um diálogo dedicado acessível como primeira opção na secção Sort do menu de contexto da coluna (right-click no cabeçalho). Permite gestão completa dos critérios de ordenação:</w:t>
+      </w:r>
+    </w:p>
+    <w:p>
+      <w:pPr>
+        <w:pStyle w:val="ListParagraph"/>
+        <w:numPr>
+          <w:ilvl w:val="0"/>
+          <w:numId w:val="1"/>
+        </w:numPr>
+        <w:spacing w:after="60"/>
+      </w:pPr>
+      <w:r>
+        <w:rPr>
+          <w:rFonts w:ascii="Calibri" w:cs="Calibri" w:eastAsia="Calibri" w:hAnsi="Calibri"/>
+          <w:sz w:val="22"/>
+          <w:szCs w:val="22"/>
+        </w:rPr>
+        <w:t xml:space="preserve">Lista ordenada de critérios de ordenação com seleção de coluna e direção (ASC/DESC).</w:t>
+      </w:r>
+    </w:p>
+    <w:p>
+      <w:pPr>
+        <w:pStyle w:val="ListParagraph"/>
+        <w:numPr>
+          <w:ilvl w:val="0"/>
+          <w:numId w:val="1"/>
+        </w:numPr>
+        <w:spacing w:after="60"/>
+      </w:pPr>
+      <w:r>
+        <w:rPr>
+          <w:rFonts w:ascii="Calibri" w:cs="Calibri" w:eastAsia="Calibri" w:hAnsi="Calibri"/>
+          <w:sz w:val="22"/>
+          <w:szCs w:val="22"/>
+        </w:rPr>
+        <w:t xml:space="preserve">Acrescentar novos critérios no fundo da lista.</w:t>
+      </w:r>
+    </w:p>
+    <w:p>
+      <w:pPr>
+        <w:pStyle w:val="ListParagraph"/>
+        <w:numPr>
+          <w:ilvl w:val="0"/>
+          <w:numId w:val="1"/>
+        </w:numPr>
+        <w:spacing w:after="60"/>
+      </w:pPr>
+      <w:r>
+        <w:rPr>
+          <w:rFonts w:ascii="Calibri" w:cs="Calibri" w:eastAsia="Calibri" w:hAnsi="Calibri"/>
+          <w:sz w:val="22"/>
+          <w:szCs w:val="22"/>
+        </w:rPr>
+        <w:t xml:space="preserve">Remover critérios individuais ou limpar todos.</w:t>
+      </w:r>
+    </w:p>
+    <w:p>
+      <w:pPr>
+        <w:pStyle w:val="ListParagraph"/>
+        <w:numPr>
+          <w:ilvl w:val="0"/>
+          <w:numId w:val="1"/>
+        </w:numPr>
+        <w:spacing w:after="60"/>
+      </w:pPr>
+      <w:r>
+        <w:rPr>
+          <w:rFonts w:ascii="Calibri" w:cs="Calibri" w:eastAsia="Calibri" w:hAnsi="Calibri"/>
+          <w:sz w:val="22"/>
+          <w:szCs w:val="22"/>
+        </w:rPr>
+        <w:t xml:space="preserve">Reordenação de critérios via drag &amp; drop.</w:t>
+      </w:r>
+    </w:p>
+    <w:p>
+      <w:pPr>
+        <w:pStyle w:val="ListParagraph"/>
+        <w:numPr>
+          <w:ilvl w:val="0"/>
+          <w:numId w:val="1"/>
+        </w:numPr>
+        <w:spacing w:after="60"/>
+      </w:pPr>
+      <w:r>
+        <w:rPr>
+          <w:rFonts w:ascii="Calibri" w:cs="Calibri" w:eastAsia="Calibri" w:hAnsi="Calibri"/>
+          <w:sz w:val="22"/>
+          <w:szCs w:val="22"/>
+        </w:rPr>
+        <w:t xml:space="preserve">Opções de ordenação por coluna com checkboxes (todas assinaladas por omissão):</w:t>
+      </w:r>
+    </w:p>
+    <w:p>
+      <w:pPr>
+        <w:pStyle w:val="ListParagraph"/>
+        <w:numPr>
+          <w:ilvl w:val="0"/>
+          <w:numId w:val="1"/>
+        </w:numPr>
+        <w:spacing w:after="60"/>
+      </w:pPr>
+      <w:r>
+        <w:rPr>
+          <w:rFonts w:ascii="Calibri" w:cs="Calibri" w:eastAsia="Calibri" w:hAnsi="Calibri"/>
+          <w:sz w:val="22"/>
+          <w:szCs w:val="22"/>
+        </w:rPr>
+        <w:t xml:space="preserve">  • Case Insensitive: ignora diferenças maiúsculas/minúsculas.</w:t>
+      </w:r>
+    </w:p>
+    <w:p>
+      <w:pPr>
+        <w:pStyle w:val="ListParagraph"/>
+        <w:numPr>
+          <w:ilvl w:val="0"/>
+          <w:numId w:val="1"/>
+        </w:numPr>
+        <w:spacing w:after="60"/>
+      </w:pPr>
+      <w:r>
+        <w:rPr>
+          <w:rFonts w:ascii="Calibri" w:cs="Calibri" w:eastAsia="Calibri" w:hAnsi="Calibri"/>
+          <w:sz w:val="22"/>
+          <w:szCs w:val="22"/>
+        </w:rPr>
+        <w:t xml:space="preserve">  • Accent Insensitive: ignora diferenças de acentuação.</w:t>
+      </w:r>
+    </w:p>
+    <w:p>
+      <w:pPr>
+        <w:pStyle w:val="ListParagraph"/>
+        <w:numPr>
+          <w:ilvl w:val="0"/>
+          <w:numId w:val="1"/>
+        </w:numPr>
+        <w:spacing w:after="60"/>
+      </w:pPr>
+      <w:r>
+        <w:rPr>
+          <w:rFonts w:ascii="Calibri" w:cs="Calibri" w:eastAsia="Calibri" w:hAnsi="Calibri"/>
+          <w:sz w:val="22"/>
+          <w:szCs w:val="22"/>
+        </w:rPr>
+        <w:t xml:space="preserve">  • Punctuation Insensitive: ignora pontuação na comparação.</w:t>
+      </w:r>
+    </w:p>
+    <w:p>
+      <w:pPr>
+        <w:pStyle w:val="ListParagraph"/>
+        <w:numPr>
+          <w:ilvl w:val="0"/>
+          <w:numId w:val="1"/>
+        </w:numPr>
+        <w:spacing w:after="60"/>
+      </w:pPr>
+      <w:r>
+        <w:rPr>
+          <w:rFonts w:ascii="Calibri" w:cs="Calibri" w:eastAsia="Calibri" w:hAnsi="Calibri"/>
+          <w:sz w:val="22"/>
+          <w:szCs w:val="22"/>
+        </w:rPr>
+        <w:t xml:space="preserve">  • Parse Numbers: trata sequências numéricas como números (file2 antes de file10).</w:t>
+      </w:r>
+    </w:p>
+    <w:p>
+      <w:pPr>
+        <w:pStyle w:val="Heading2"/>
+        <w:spacing w:before="300" w:after="150"/>
+      </w:pPr>
+      <w:r>
+        <w:rPr>
+          <w:rFonts w:ascii="Calibri" w:cs="Calibri" w:eastAsia="Calibri" w:hAnsi="Calibri"/>
+          <w:b/>
+          <w:bCs/>
+          <w:color w:val="2E75B6"/>
+          <w:sz w:val="28"/>
+          <w:szCs w:val="28"/>
+        </w:rPr>
+        <w:t xml:space="preserve">12.3 Motor de Ordenação</w:t>
+      </w:r>
+    </w:p>
+    <w:p>
+      <w:pPr>
+        <w:spacing w:after="120"/>
+      </w:pPr>
+      <w:r>
+        <w:rPr>
+          <w:rFonts w:ascii="Calibri" w:cs="Calibri" w:eastAsia="Calibri" w:hAnsi="Calibri"/>
+          <w:sz w:val="22"/>
+          <w:szCs w:val="22"/>
+        </w:rPr>
+        <w:t xml:space="preserve">A ordenação utiliza Intl.Collator com locale 'und' (undetermined/neutro), que aplica as regras padrão do Unicode Collation Algorithm (UCA) sem viés para nenhuma língua específica. As opções por coluna mapeiam para os parâmetros do Intl.Collator:</w:t>
+      </w:r>
+    </w:p>
+    <w:p>
+      <w:pPr>
+        <w:pStyle w:val="ListParagraph"/>
+        <w:numPr>
+          <w:ilvl w:val="0"/>
+          <w:numId w:val="1"/>
+        </w:numPr>
+        <w:spacing w:after="60"/>
+      </w:pPr>
+      <w:r>
+        <w:rPr>
+          <w:rFonts w:ascii="Calibri" w:cs="Calibri" w:eastAsia="Calibri" w:hAnsi="Calibri"/>
+          <w:sz w:val="22"/>
+          <w:szCs w:val="22"/>
+        </w:rPr>
+        <w:t xml:space="preserve">sensitivity: 'base' (case+accent insensitive), 'accent' (case insensitive), 'case' (accent insensitive), 'variant' (tudo sensível).</w:t>
+      </w:r>
+    </w:p>
+    <w:p>
+      <w:pPr>
+        <w:pStyle w:val="ListParagraph"/>
+        <w:numPr>
+          <w:ilvl w:val="0"/>
+          <w:numId w:val="1"/>
+        </w:numPr>
+        <w:spacing w:after="60"/>
+      </w:pPr>
+      <w:r>
+        <w:rPr>
+          <w:rFonts w:ascii="Calibri" w:cs="Calibri" w:eastAsia="Calibri" w:hAnsi="Calibri"/>
+          <w:sz w:val="22"/>
+          <w:szCs w:val="22"/>
+        </w:rPr>
+        <w:t xml:space="preserve">numeric: true/false para ordenação natural de números em strings.</w:t>
+      </w:r>
+    </w:p>
+    <w:p>
+      <w:pPr>
+        <w:pStyle w:val="ListParagraph"/>
+        <w:numPr>
+          <w:ilvl w:val="0"/>
+          <w:numId w:val="1"/>
+        </w:numPr>
+        <w:spacing w:after="60"/>
+      </w:pPr>
+      <w:r>
+        <w:rPr>
+          <w:rFonts w:ascii="Calibri" w:cs="Calibri" w:eastAsia="Calibri" w:hAnsi="Calibri"/>
+          <w:sz w:val="22"/>
+          <w:szCs w:val="22"/>
+        </w:rPr>
+        <w:t xml:space="preserve">ignorePunctuation: true/false para ignorar pontuação.</w:t>
+      </w:r>
+    </w:p>
+    <w:p>
+      <w:pPr>
+        <w:pStyle w:val="Heading2"/>
+        <w:spacing w:before="300" w:after="150"/>
+      </w:pPr>
+      <w:r>
+        <w:rPr>
+          <w:rFonts w:ascii="Calibri" w:cs="Calibri" w:eastAsia="Calibri" w:hAnsi="Calibri"/>
+          <w:b/>
+          <w:bCs/>
+          <w:color w:val="2E75B6"/>
+          <w:sz w:val="28"/>
+          <w:szCs w:val="28"/>
+        </w:rPr>
+        <w:t xml:space="preserve">12.4 Justificação</w:t>
+      </w:r>
+    </w:p>
+    <w:p>
+      <w:pPr>
+        <w:spacing w:after="120"/>
+      </w:pPr>
+      <w:r>
+        <w:rPr>
+          <w:rFonts w:ascii="Calibri" w:cs="Calibri" w:eastAsia="Calibri" w:hAnsi="Calibri"/>
+          <w:sz w:val="22"/>
+          <w:szCs w:val="22"/>
+        </w:rPr>
+        <w:t xml:space="preserve">A ordenação multi-coluna é essencial para análise de dados complexos. A interação via Shift+clique segue padrões de interface conhecidos (Excel, bases de dados), reduzindo a curva de aprendizagem. O Sort Panel complementa esta funcionalidade com uma interface visual para gestão avançada de critérios, incluindo opções de comparação Unicode que permitem ordenação correta de textos multilíngues.</w:t>
       </w:r>
     </w:p>
     <w:p>
@@ -4725,6 +5001,42 @@
           <w:szCs w:val="22"/>
         </w:rPr>
         <w:t xml:space="preserve">Âmbito: todos os registos, selecionados (checked), ou linha selecionada.</w:t>
+      </w:r>
+    </w:p>
+    <w:p>
+      <w:pPr>
+        <w:pStyle w:val="ListParagraph"/>
+        <w:numPr>
+          <w:ilvl w:val="0"/>
+          <w:numId w:val="1"/>
+        </w:numPr>
+        <w:spacing w:after="60"/>
+      </w:pPr>
+      <w:r>
+        <w:rPr>
+          <w:rFonts w:ascii="Calibri" w:cs="Calibri" w:eastAsia="Calibri" w:hAnsi="Calibri"/>
+          <w:sz w:val="22"/>
+          <w:szCs w:val="22"/>
+        </w:rPr>
+        <w:t xml:space="preserve">A opção "Linha selecionada" apenas é mostrada quando existe efetivamente uma linha selecionada/highlighted na relação.</w:t>
+      </w:r>
+    </w:p>
+    <w:p>
+      <w:pPr>
+        <w:pStyle w:val="ListParagraph"/>
+        <w:numPr>
+          <w:ilvl w:val="0"/>
+          <w:numId w:val="1"/>
+        </w:numPr>
+        <w:spacing w:after="60"/>
+      </w:pPr>
+      <w:r>
+        <w:rPr>
+          <w:rFonts w:ascii="Calibri" w:cs="Calibri" w:eastAsia="Calibri" w:hAnsi="Calibri"/>
+          <w:sz w:val="22"/>
+          <w:szCs w:val="22"/>
+        </w:rPr>
+        <w:t xml:space="preserve">A ação "Export to File" está inativa (mostra aviso) quando a relação tem zero linhas.</w:t>
       </w:r>
     </w:p>
     <w:p>

</xml_diff>

<commit_message>
Update application views to include analysis and hierarchy options
Replaced "Correlation" view with "Analysis" in multiple JSON configurations and added `hierarchy_initial_value` to default relation options in `relation-builder.js`.

Replit-Commit-Author: Agent
Replit-Commit-Session-Id: 22bd9b2b-5ce0-4203-a503-04ffcbd89eb3
Replit-Commit-Checkpoint-Type: intermediate_checkpoint
Replit-Commit-Event-Id: b148dc3c-a901-43cb-a862-fde4902f817d
Replit-Commit-Screenshot-Url: https://storage.googleapis.com/screenshot-production-us-central1/663ff4e8-5830-4441-89b9-e1d6236cf37d/22bd9b2b-5ce0-4203-a503-04ffcbd89eb3/HC64dvo
Replit-Helium-Checkpoint-Created: true
</commit_message>
<xml_diff>
--- a/docs/01_Requisitos_RelationBuilder.docx
+++ b/docs/01_Requisitos_RelationBuilder.docx
@@ -66,7 +66,7 @@
           <w:sz w:val="22"/>
           <w:szCs w:val="22"/>
         </w:rPr>
-        <w:t xml:space="preserve">Versão 1.1 — 09/02/2026</w:t>
+        <w:t xml:space="preserve">Versão 1.1 — 11/02/2026</w:t>
       </w:r>
     </w:p>
     <w:p>
@@ -697,7 +697,7 @@
           <w:sz w:val="22"/>
           <w:szCs w:val="22"/>
         </w:rPr>
-        <w:t xml:space="preserve">columns: Objeto chave-valor onde as chaves são nomes de colunas e os valores são tipos (id, string, int, float, boolean, textarea, multilinestring, relation, date, datetime, time, select).</w:t>
+        <w:t xml:space="preserve">columns: Objeto chave-valor onde as chaves são nomes de colunas e os valores são tipos (id, string, int, float, boolean, textarea, relation, date, datetime, time, select).</w:t>
       </w:r>
     </w:p>
     <w:p>
@@ -939,29 +939,6 @@
           <w:sz w:val="22"/>
           <w:szCs w:val="22"/>
         </w:rPr>
-        <w:t xml:space="preserve">multilinestring: </w:t>
-      </w:r>
-      <w:r>
-        <w:rPr>
-          <w:rFonts w:ascii="Calibri" w:cs="Calibri" w:eastAsia="Calibri" w:hAnsi="Calibri"/>
-          <w:sz w:val="22"/>
-          <w:szCs w:val="22"/>
-        </w:rPr>
-        <w:t xml:space="preserve">Texto multi-linha alternativo.</w:t>
-      </w:r>
-    </w:p>
-    <w:p>
-      <w:pPr>
-        <w:spacing w:after="120"/>
-      </w:pPr>
-      <w:r>
-        <w:rPr>
-          <w:rFonts w:ascii="Calibri" w:cs="Calibri" w:eastAsia="Calibri" w:hAnsi="Calibri"/>
-          <w:b/>
-          <w:bCs/>
-          <w:sz w:val="22"/>
-          <w:szCs w:val="22"/>
-        </w:rPr>
         <w:t xml:space="preserve">relation: </w:t>
       </w:r>
       <w:r>
@@ -2961,7 +2938,7 @@
           <w:sz w:val="22"/>
           <w:szCs w:val="22"/>
         </w:rPr>
-        <w:t xml:space="preserve">Top N, Bottom N, Middle N registos baseado em valores numéricos.</w:t>
+        <w:t xml:space="preserve">Top N, Bottom N, Middle N registos baseado em valores numéricos. Disponível em dois modos: contagem absoluta (especificar número de registos) e percentagem (especificar percentagem do total, de 1% a 100%). No modo percentagem, o sistema calcula automaticamente o número de registos correspondente à percentagem indicada.</w:t>
       </w:r>
     </w:p>
     <w:p>
@@ -3083,24 +3060,6 @@
     </w:p>
     <w:p>
       <w:pPr>
-        <w:pStyle w:val="ListParagraph"/>
-        <w:numPr>
-          <w:ilvl w:val="0"/>
-          <w:numId w:val="1"/>
-        </w:numPr>
-        <w:spacing w:after="60"/>
-      </w:pPr>
-      <w:r>
-        <w:rPr>
-          <w:rFonts w:ascii="Calibri" w:cs="Calibri" w:eastAsia="Calibri" w:hAnsi="Calibri"/>
-          <w:sz w:val="22"/>
-          <w:szCs w:val="22"/>
-        </w:rPr>
-        <w:t xml:space="preserve">Preview do impacto do filtro antes de aplicar.</w:t>
-      </w:r>
-    </w:p>
-    <w:p>
-      <w:pPr>
         <w:pStyle w:val="Heading2"/>
         <w:spacing w:before="300" w:after="150"/>
       </w:pPr>
@@ -3715,20 +3674,121 @@
           <w:sz w:val="28"/>
           <w:szCs w:val="28"/>
         </w:rPr>
-        <w:t xml:space="preserve">13.2 Justificação</w:t>
-      </w:r>
-    </w:p>
-    <w:p>
-      <w:pPr>
-        <w:spacing w:after="120"/>
-      </w:pPr>
-      <w:r>
-        <w:rPr>
-          <w:rFonts w:ascii="Calibri" w:cs="Calibri" w:eastAsia="Calibri" w:hAnsi="Calibri"/>
-          <w:sz w:val="22"/>
-          <w:szCs w:val="22"/>
-        </w:rPr>
-        <w:t xml:space="preserve">O agrupamento permite exploração top-down de grandes conjuntos de dados, facilitando a compreensão da distribuição e estrutura dos dados sem filtros complexos.</w:t>
+        <w:t xml:space="preserve">13.2 Group by ALL Columns</w:t>
+      </w:r>
+    </w:p>
+    <w:p>
+      <w:pPr>
+        <w:spacing w:after="120"/>
+      </w:pPr>
+      <w:r>
+        <w:rPr>
+          <w:rFonts w:ascii="Calibri" w:cs="Calibri" w:eastAsia="Calibri" w:hAnsi="Calibri"/>
+          <w:sz w:val="22"/>
+          <w:szCs w:val="22"/>
+        </w:rPr>
+        <w:t xml:space="preserve">Para além do agrupamento individual por coluna ("Group by this column"), existe a opção "Group by ALL columns" que agrupa simultaneamente por todas as colunas da relação, excluindo as colunas do kind id.</w:t>
+      </w:r>
+    </w:p>
+    <w:p>
+      <w:pPr>
+        <w:pStyle w:val="ListParagraph"/>
+        <w:numPr>
+          <w:ilvl w:val="0"/>
+          <w:numId w:val="1"/>
+        </w:numPr>
+        <w:spacing w:after="60"/>
+      </w:pPr>
+      <w:r>
+        <w:rPr>
+          <w:rFonts w:ascii="Calibri" w:cs="Calibri" w:eastAsia="Calibri" w:hAnsi="Calibri"/>
+          <w:sz w:val="22"/>
+          <w:szCs w:val="22"/>
+        </w:rPr>
+        <w:t xml:space="preserve">Diferença principal: O agrupamento individual ("Group by this column") remove a coluna agrupada das colunas visíveis na tabela. O "Group by ALL columns" mantém todas as colunas visíveis, servindo como uma agregação de valores únicos.</w:t>
+      </w:r>
+    </w:p>
+    <w:p>
+      <w:pPr>
+        <w:pStyle w:val="ListParagraph"/>
+        <w:numPr>
+          <w:ilvl w:val="0"/>
+          <w:numId w:val="1"/>
+        </w:numPr>
+        <w:spacing w:after="60"/>
+      </w:pPr>
+      <w:r>
+        <w:rPr>
+          <w:rFonts w:ascii="Calibri" w:cs="Calibri" w:eastAsia="Calibri" w:hAnsi="Calibri"/>
+          <w:sz w:val="22"/>
+          <w:szCs w:val="22"/>
+        </w:rPr>
+        <w:t xml:space="preserve">Colunas do kind id são excluídas do agrupamento por serem identificadores únicos, tornando o agrupamento por elas sem significado analítico.</w:t>
+      </w:r>
+    </w:p>
+    <w:p>
+      <w:pPr>
+        <w:pStyle w:val="Heading2"/>
+        <w:spacing w:before="300" w:after="150"/>
+      </w:pPr>
+      <w:r>
+        <w:rPr>
+          <w:rFonts w:ascii="Calibri" w:cs="Calibri" w:eastAsia="Calibri" w:hAnsi="Calibri"/>
+          <w:b/>
+          <w:bCs/>
+          <w:color w:val="2E75B6"/>
+          <w:sz w:val="28"/>
+          <w:szCs w:val="28"/>
+        </w:rPr>
+        <w:t xml:space="preserve">13.3 Restrições</w:t>
+      </w:r>
+    </w:p>
+    <w:p>
+      <w:pPr>
+        <w:pStyle w:val="ListParagraph"/>
+        <w:numPr>
+          <w:ilvl w:val="0"/>
+          <w:numId w:val="1"/>
+        </w:numPr>
+        <w:spacing w:after="60"/>
+      </w:pPr>
+      <w:r>
+        <w:rPr>
+          <w:rFonts w:ascii="Calibri" w:cs="Calibri" w:eastAsia="Calibri" w:hAnsi="Calibri"/>
+          <w:sz w:val="22"/>
+          <w:szCs w:val="22"/>
+        </w:rPr>
+        <w:t xml:space="preserve">A opção Group By está desativada no menu de contexto para colunas do kind id, pois sendo valores únicos por definição, o agrupamento por estas colunas não produz resultados úteis.</w:t>
+      </w:r>
+    </w:p>
+    <w:p>
+      <w:pPr>
+        <w:pStyle w:val="Heading2"/>
+        <w:spacing w:before="300" w:after="150"/>
+      </w:pPr>
+      <w:r>
+        <w:rPr>
+          <w:rFonts w:ascii="Calibri" w:cs="Calibri" w:eastAsia="Calibri" w:hAnsi="Calibri"/>
+          <w:b/>
+          <w:bCs/>
+          <w:color w:val="2E75B6"/>
+          <w:sz w:val="28"/>
+          <w:szCs w:val="28"/>
+        </w:rPr>
+        <w:t xml:space="preserve">13.4 Justificação</w:t>
+      </w:r>
+    </w:p>
+    <w:p>
+      <w:pPr>
+        <w:spacing w:after="120"/>
+      </w:pPr>
+      <w:r>
+        <w:rPr>
+          <w:rFonts w:ascii="Calibri" w:cs="Calibri" w:eastAsia="Calibri" w:hAnsi="Calibri"/>
+          <w:sz w:val="22"/>
+          <w:szCs w:val="22"/>
+        </w:rPr>
+        <w:t xml:space="preserve">O agrupamento permite exploração top-down de grandes conjuntos de dados, facilitando a compreensão da distribuição e estrutura dos dados sem filtros complexos. A opção "Group by ALL" é particularmente útil para identificar registos duplicados ou padrões de combinações de valores, funcionando como um DISTINCT sobre todas as colunas.</w:t>
       </w:r>
     </w:p>
     <w:p>
@@ -3905,20 +3965,165 @@
           <w:sz w:val="28"/>
           <w:szCs w:val="28"/>
         </w:rPr>
-        <w:t xml:space="preserve">14.2 Justificação</w:t>
-      </w:r>
-    </w:p>
-    <w:p>
-      <w:pPr>
-        <w:spacing w:after="120"/>
-      </w:pPr>
-      <w:r>
-        <w:rPr>
-          <w:rFonts w:ascii="Calibri" w:cs="Calibri" w:eastAsia="Calibri" w:hAnsi="Calibri"/>
-          <w:sz w:val="22"/>
-          <w:szCs w:val="22"/>
-        </w:rPr>
-        <w:t xml:space="preserve">Estatísticas descritivas completas são essenciais para análise exploratória. Os testes de normalidade informam a escolha de métodos estatísticos adequados (paramétricos vs. não-paramétricos). Box plots e histogramas fornecem compreensão visual imediata da distribuição.</w:t>
+        <w:t xml:space="preserve">14.2 Violin Plot</w:t>
+      </w:r>
+    </w:p>
+    <w:p>
+      <w:pPr>
+        <w:spacing w:after="120"/>
+      </w:pPr>
+      <w:r>
+        <w:rPr>
+          <w:rFonts w:ascii="Calibri" w:cs="Calibri" w:eastAsia="Calibri" w:hAnsi="Calibri"/>
+          <w:sz w:val="22"/>
+          <w:szCs w:val="22"/>
+        </w:rPr>
+        <w:t xml:space="preserve">Complementarmente ao box plot, o sistema oferece um violin plot que pode ser ativado/desativado por checkbox (ativo por omissão). O violin plot sobrepõe-se ao box plot, combinando a informação dos quartis com a distribuição completa dos dados.</w:t>
+      </w:r>
+    </w:p>
+    <w:p>
+      <w:pPr>
+        <w:spacing w:after="120"/>
+      </w:pPr>
+      <w:r>
+        <w:rPr>
+          <w:rFonts w:ascii="Calibri" w:cs="Calibri" w:eastAsia="Calibri" w:hAnsi="Calibri"/>
+          <w:b/>
+          <w:bCs/>
+          <w:sz w:val="22"/>
+          <w:szCs w:val="22"/>
+        </w:rPr>
+        <w:t xml:space="preserve">O que é um Violin Plot: </w:t>
+      </w:r>
+      <w:r>
+        <w:rPr>
+          <w:rFonts w:ascii="Calibri" w:cs="Calibri" w:eastAsia="Calibri" w:hAnsi="Calibri"/>
+          <w:sz w:val="22"/>
+          <w:szCs w:val="22"/>
+        </w:rPr>
+        <w:t xml:space="preserve">Um violin plot é uma visualização estatística que combina um box plot com uma estimação de densidade por kernel (KDE). A largura da forma ("violino") em cada ponto vertical representa a densidade de dados nesse valor — zonas mais largas indicam maior concentração de valores, zonas mais estreitas indicam valores raros.</w:t>
+      </w:r>
+    </w:p>
+    <w:p>
+      <w:pPr>
+        <w:spacing w:after="120"/>
+      </w:pPr>
+      <w:r>
+        <w:rPr>
+          <w:rFonts w:ascii="Calibri" w:cs="Calibri" w:eastAsia="Calibri" w:hAnsi="Calibri"/>
+          <w:b/>
+          <w:bCs/>
+          <w:sz w:val="22"/>
+          <w:szCs w:val="22"/>
+        </w:rPr>
+        <w:t xml:space="preserve">Como ler: </w:t>
+      </w:r>
+      <w:r>
+        <w:rPr>
+          <w:rFonts w:ascii="Calibri" w:cs="Calibri" w:eastAsia="Calibri" w:hAnsi="Calibri"/>
+          <w:sz w:val="22"/>
+          <w:szCs w:val="22"/>
+        </w:rPr>
+        <w:t xml:space="preserve">A forma simétrica do violino mostra a distribuição dos dados: uma forma larga e achatada indica distribuição uniforme; uma forma estreita com pico central indica forte concentração; múltiplos "bicos" (distribuição bimodal ou multimodal) indicam subgrupos nos dados.</w:t>
+      </w:r>
+    </w:p>
+    <w:p>
+      <w:pPr>
+        <w:spacing w:after="120"/>
+      </w:pPr>
+      <w:r>
+        <w:rPr>
+          <w:rFonts w:ascii="Calibri" w:cs="Calibri" w:eastAsia="Calibri" w:hAnsi="Calibri"/>
+          <w:b/>
+          <w:bCs/>
+          <w:sz w:val="22"/>
+          <w:szCs w:val="22"/>
+        </w:rPr>
+        <w:t xml:space="preserve">Vantagem sobre o box plot isolado: </w:t>
+      </w:r>
+      <w:r>
+        <w:rPr>
+          <w:rFonts w:ascii="Calibri" w:cs="Calibri" w:eastAsia="Calibri" w:hAnsi="Calibri"/>
+          <w:sz w:val="22"/>
+          <w:szCs w:val="22"/>
+        </w:rPr>
+        <w:t xml:space="preserve">O box plot mostra apenas quartis e outliers, perdendo informação sobre a forma da distribuição. Dois conjuntos de dados com quartis idênticos podem ter distribuições completamente diferentes (normal vs. bimodal, por exemplo). O violin plot revela estas diferenças.</w:t>
+      </w:r>
+    </w:p>
+    <w:p>
+      <w:pPr>
+        <w:spacing w:after="120"/>
+      </w:pPr>
+      <w:r>
+        <w:rPr>
+          <w:rFonts w:ascii="Calibri" w:cs="Calibri" w:eastAsia="Calibri" w:hAnsi="Calibri"/>
+          <w:b/>
+          <w:bCs/>
+          <w:sz w:val="22"/>
+          <w:szCs w:val="22"/>
+        </w:rPr>
+        <w:t xml:space="preserve">Estimação por Kernel (KDE): </w:t>
+      </w:r>
+      <w:r>
+        <w:rPr>
+          <w:rFonts w:ascii="Calibri" w:cs="Calibri" w:eastAsia="Calibri" w:hAnsi="Calibri"/>
+          <w:sz w:val="22"/>
+          <w:szCs w:val="22"/>
+        </w:rPr>
+        <w:t xml:space="preserve">A curva é calculada usando uma estimação de densidade por kernel gaussiano. O bandwidth (largura de banda) é calculado automaticamente pela regra de Silverman, que equilibra suavização e detalhe. Valores extremos terão menor densidade, enquanto concentrações de dados criam picos visíveis.</w:t>
+      </w:r>
+    </w:p>
+    <w:p>
+      <w:pPr>
+        <w:spacing w:after="120"/>
+      </w:pPr>
+      <w:r>
+        <w:rPr>
+          <w:rFonts w:ascii="Calibri" w:cs="Calibri" w:eastAsia="Calibri" w:hAnsi="Calibri"/>
+          <w:b/>
+          <w:bCs/>
+          <w:sz w:val="22"/>
+          <w:szCs w:val="22"/>
+        </w:rPr>
+        <w:t xml:space="preserve">Badge informativo (i): </w:t>
+      </w:r>
+      <w:r>
+        <w:rPr>
+          <w:rFonts w:ascii="Calibri" w:cs="Calibri" w:eastAsia="Calibri" w:hAnsi="Calibri"/>
+          <w:sz w:val="22"/>
+          <w:szCs w:val="22"/>
+        </w:rPr>
+        <w:t xml:space="preserve">Um ícone (i) junto à checkbox fornece uma explicação interativa do violin plot, incluindo como interpretá-lo e a sua relação com o box plot.</w:t>
+      </w:r>
+    </w:p>
+    <w:p>
+      <w:pPr>
+        <w:pStyle w:val="Heading2"/>
+        <w:spacing w:before="300" w:after="150"/>
+      </w:pPr>
+      <w:r>
+        <w:rPr>
+          <w:rFonts w:ascii="Calibri" w:cs="Calibri" w:eastAsia="Calibri" w:hAnsi="Calibri"/>
+          <w:b/>
+          <w:bCs/>
+          <w:color w:val="2E75B6"/>
+          <w:sz w:val="28"/>
+          <w:szCs w:val="28"/>
+        </w:rPr>
+        <w:t xml:space="preserve">14.3 Justificação</w:t>
+      </w:r>
+    </w:p>
+    <w:p>
+      <w:pPr>
+        <w:spacing w:after="120"/>
+      </w:pPr>
+      <w:r>
+        <w:rPr>
+          <w:rFonts w:ascii="Calibri" w:cs="Calibri" w:eastAsia="Calibri" w:hAnsi="Calibri"/>
+          <w:sz w:val="22"/>
+          <w:szCs w:val="22"/>
+        </w:rPr>
+        <w:t xml:space="preserve">Estatísticas descritivas completas são essenciais para análise exploratória. Os testes de normalidade informam a escolha de métodos estatísticos adequados (paramétricos vs. não-paramétricos). Box plots e histogramas fornecem compreensão visual imediata da distribuição. O violin plot complementa o box plot revelando a forma completa da distribuição, sendo particularmente útil para identificar distribuições multimodais, assimetrias e concentrações que não são visíveis nos quartis isolados.</w:t>
       </w:r>
     </w:p>
     <w:p>
@@ -5714,43 +5919,25 @@
           <w:sz w:val="22"/>
           <w:szCs w:val="22"/>
         </w:rPr>
-        <w:t xml:space="preserve">Breadcrumbs de localização na hierarquia.</w:t>
-      </w:r>
-    </w:p>
-    <w:p>
-      <w:pPr>
-        <w:pStyle w:val="ListParagraph"/>
-        <w:numPr>
-          <w:ilvl w:val="0"/>
-          <w:numId w:val="1"/>
-        </w:numPr>
-        <w:spacing w:after="60"/>
-      </w:pPr>
-      <w:r>
-        <w:rPr>
-          <w:rFonts w:ascii="Calibri" w:cs="Calibri" w:eastAsia="Calibri" w:hAnsi="Calibri"/>
-          <w:sz w:val="22"/>
-          <w:szCs w:val="22"/>
-        </w:rPr>
-        <w:t xml:space="preserve">Filtragem automática ao navegar para um nó.</w:t>
-      </w:r>
-    </w:p>
-    <w:p>
-      <w:pPr>
-        <w:pStyle w:val="ListParagraph"/>
-        <w:numPr>
-          <w:ilvl w:val="0"/>
-          <w:numId w:val="1"/>
-        </w:numPr>
-        <w:spacing w:after="60"/>
-      </w:pPr>
-      <w:r>
-        <w:rPr>
-          <w:rFonts w:ascii="Calibri" w:cs="Calibri" w:eastAsia="Calibri" w:hAnsi="Calibri"/>
-          <w:sz w:val="22"/>
-          <w:szCs w:val="22"/>
-        </w:rPr>
-        <w:t xml:space="preserve">Valor raiz configurável (hierarchy_root_value).</w:t>
+        <w:t xml:space="preserve">Filtragem automática ao navegar para um nó: mostra apenas os filhos diretos do nó atual.</w:t>
+      </w:r>
+    </w:p>
+    <w:p>
+      <w:pPr>
+        <w:pStyle w:val="ListParagraph"/>
+        <w:numPr>
+          <w:ilvl w:val="0"/>
+          <w:numId w:val="1"/>
+        </w:numPr>
+        <w:spacing w:after="60"/>
+      </w:pPr>
+      <w:r>
+        <w:rPr>
+          <w:rFonts w:ascii="Calibri" w:cs="Calibri" w:eastAsia="Calibri" w:hAnsi="Calibri"/>
+          <w:sz w:val="22"/>
+          <w:szCs w:val="22"/>
+        </w:rPr>
+        <w:t xml:space="preserve">Valor raiz configurável (hierarchy_root_value): define o topo da hierarquia acima do qual não é permitido navegar.</w:t>
       </w:r>
     </w:p>
     <w:p>
@@ -5767,20 +5954,296 @@
           <w:sz w:val="28"/>
           <w:szCs w:val="28"/>
         </w:rPr>
-        <w:t xml:space="preserve">23.2 Justificação</w:t>
-      </w:r>
-    </w:p>
-    <w:p>
-      <w:pPr>
-        <w:spacing w:after="120"/>
-      </w:pPr>
-      <w:r>
-        <w:rPr>
-          <w:rFonts w:ascii="Calibri" w:cs="Calibri" w:eastAsia="Calibri" w:hAnsi="Calibri"/>
-          <w:sz w:val="22"/>
-          <w:szCs w:val="22"/>
-        </w:rPr>
-        <w:t xml:space="preserve">A navegação hierárquica é essencial para dados com estrutura em árvore (categorias, organogramas, taxonomias). Permite exploração natural de relações pai-filho sem configuração complexa.</w:t>
+        <w:t xml:space="preserve">23.2 Breadcrumb de Navegação</w:t>
+      </w:r>
+    </w:p>
+    <w:p>
+      <w:pPr>
+        <w:spacing w:after="120"/>
+      </w:pPr>
+      <w:r>
+        <w:rPr>
+          <w:rFonts w:ascii="Calibri" w:cs="Calibri" w:eastAsia="Calibri" w:hAnsi="Calibri"/>
+          <w:sz w:val="22"/>
+          <w:szCs w:val="22"/>
+        </w:rPr>
+        <w:t xml:space="preserve">À medida que se desce na hierarquia, é apresentado um breadcrumb que mostra o caminho percorrido desde a raiz até um nível acima da posição atual. Cada elemento do breadcrumb é clicável, permitindo saltar diretamente para ter como pai o elemento escolhido.</w:t>
+      </w:r>
+    </w:p>
+    <w:p>
+      <w:pPr>
+        <w:pStyle w:val="ListParagraph"/>
+        <w:numPr>
+          <w:ilvl w:val="0"/>
+          <w:numId w:val="1"/>
+        </w:numPr>
+        <w:spacing w:after="60"/>
+      </w:pPr>
+      <w:r>
+        <w:rPr>
+          <w:rFonts w:ascii="Calibri" w:cs="Calibri" w:eastAsia="Calibri" w:hAnsi="Calibri"/>
+          <w:sz w:val="22"/>
+          <w:szCs w:val="22"/>
+        </w:rPr>
+        <w:t xml:space="preserve">Formato de cada elemento: nome do elemento seguido de contadores (#N1 &gt;&gt; #N2), onde N1 é o número de filhos diretos (nível imediatamente abaixo) e N2 é o total de descendentes em todos os níveis.</w:t>
+      </w:r>
+    </w:p>
+    <w:p>
+      <w:pPr>
+        <w:pStyle w:val="ListParagraph"/>
+        <w:numPr>
+          <w:ilvl w:val="0"/>
+          <w:numId w:val="1"/>
+        </w:numPr>
+        <w:spacing w:after="60"/>
+      </w:pPr>
+      <w:r>
+        <w:rPr>
+          <w:rFonts w:ascii="Calibri" w:cs="Calibri" w:eastAsia="Calibri" w:hAnsi="Calibri"/>
+          <w:sz w:val="22"/>
+          <w:szCs w:val="22"/>
+        </w:rPr>
+        <w:t xml:space="preserve">Badge informativo (i): Um único ícone explicativo descreve o significado dos números e como funciona o painel de navegação hierárquica.</w:t>
+      </w:r>
+    </w:p>
+    <w:p>
+      <w:pPr>
+        <w:pStyle w:val="Heading2"/>
+        <w:spacing w:before="300" w:after="150"/>
+      </w:pPr>
+      <w:r>
+        <w:rPr>
+          <w:rFonts w:ascii="Calibri" w:cs="Calibri" w:eastAsia="Calibri" w:hAnsi="Calibri"/>
+          <w:b/>
+          <w:bCs/>
+          <w:color w:val="2E75B6"/>
+          <w:sz w:val="28"/>
+          <w:szCs w:val="28"/>
+        </w:rPr>
+        <w:t xml:space="preserve">23.3 Visualização de Descendentes</w:t>
+      </w:r>
+    </w:p>
+    <w:p>
+      <w:pPr>
+        <w:spacing w:after="120"/>
+      </w:pPr>
+      <w:r>
+        <w:rPr>
+          <w:rFonts w:ascii="Calibri" w:cs="Calibri" w:eastAsia="Calibri" w:hAnsi="Calibri"/>
+          <w:sz w:val="22"/>
+          <w:szCs w:val="22"/>
+        </w:rPr>
+        <w:t xml:space="preserve">Por omissão, a navegação hierárquica mostra apenas os elementos imediatamente abaixo do nó atual (filhos diretos). Existe uma opção para alternar e ver todos os descendentes a partir do elemento atual, independentemente da profundidade.</w:t>
+      </w:r>
+    </w:p>
+    <w:p>
+      <w:pPr>
+        <w:pStyle w:val="ListParagraph"/>
+        <w:numPr>
+          <w:ilvl w:val="0"/>
+          <w:numId w:val="1"/>
+        </w:numPr>
+        <w:spacing w:after="60"/>
+      </w:pPr>
+      <w:r>
+        <w:rPr>
+          <w:rFonts w:ascii="Calibri" w:cs="Calibri" w:eastAsia="Calibri" w:hAnsi="Calibri"/>
+          <w:sz w:val="22"/>
+          <w:szCs w:val="22"/>
+        </w:rPr>
+        <w:t xml:space="preserve">Quando ativada a visualização de todos os descendentes, a coluna parent (hierarchy_column) torna-se automaticamente visível na tabela, permitindo identificar a relação pai-filho de cada registo.</w:t>
+      </w:r>
+    </w:p>
+    <w:p>
+      <w:pPr>
+        <w:pStyle w:val="Heading2"/>
+        <w:spacing w:before="300" w:after="150"/>
+      </w:pPr>
+      <w:r>
+        <w:rPr>
+          <w:rFonts w:ascii="Calibri" w:cs="Calibri" w:eastAsia="Calibri" w:hAnsi="Calibri"/>
+          <w:b/>
+          <w:bCs/>
+          <w:color w:val="2E75B6"/>
+          <w:sz w:val="28"/>
+          <w:szCs w:val="28"/>
+        </w:rPr>
+        <w:t xml:space="preserve">23.4 Configuração de Inicialização</w:t>
+      </w:r>
+    </w:p>
+    <w:p>
+      <w:pPr>
+        <w:spacing w:after="120"/>
+      </w:pPr>
+      <w:r>
+        <w:rPr>
+          <w:rFonts w:ascii="Calibri" w:cs="Calibri" w:eastAsia="Calibri" w:hAnsi="Calibri"/>
+          <w:b/>
+          <w:bCs/>
+          <w:sz w:val="22"/>
+          <w:szCs w:val="22"/>
+        </w:rPr>
+        <w:t xml:space="preserve">hierarchy_root_value: </w:t>
+      </w:r>
+      <w:r>
+        <w:rPr>
+          <w:rFonts w:ascii="Calibri" w:cs="Calibri" w:eastAsia="Calibri" w:hAnsi="Calibri"/>
+          <w:sz w:val="22"/>
+          <w:szCs w:val="22"/>
+        </w:rPr>
+        <w:t xml:space="preserve">Define o topo absoluto da hierarquia. O utilizador não pode navegar acima deste valor. Se vazio, considera como raiz os elementos com parent vazio ou null.</w:t>
+      </w:r>
+    </w:p>
+    <w:p>
+      <w:pPr>
+        <w:spacing w:after="120"/>
+      </w:pPr>
+      <w:r>
+        <w:rPr>
+          <w:rFonts w:ascii="Calibri" w:cs="Calibri" w:eastAsia="Calibri" w:hAnsi="Calibri"/>
+          <w:b/>
+          <w:bCs/>
+          <w:sz w:val="22"/>
+          <w:szCs w:val="22"/>
+        </w:rPr>
+        <w:t xml:space="preserve">hierarchy_initial_value: </w:t>
+      </w:r>
+      <w:r>
+        <w:rPr>
+          <w:rFonts w:ascii="Calibri" w:cs="Calibri" w:eastAsia="Calibri" w:hAnsi="Calibri"/>
+          <w:sz w:val="22"/>
+          <w:szCs w:val="22"/>
+        </w:rPr>
+        <w:t xml:space="preserve">Define o ponto de entrada inicial na hierarquia ao carregar a relação. Não precisa de ser o mesmo que hierarchy_root_value — pode ser qualquer descendente. Se vazio, assume hierarchy_root_value como ponto inicial. Se ambos forem vazios, mostra todos os elementos com parent vazio ou null.</w:t>
+      </w:r>
+    </w:p>
+    <w:p>
+      <w:pPr>
+        <w:pStyle w:val="Heading2"/>
+        <w:spacing w:before="300" w:after="150"/>
+      </w:pPr>
+      <w:r>
+        <w:rPr>
+          <w:rFonts w:ascii="Calibri" w:cs="Calibri" w:eastAsia="Calibri" w:hAnsi="Calibri"/>
+          <w:b/>
+          <w:bCs/>
+          <w:color w:val="2E75B6"/>
+          <w:sz w:val="28"/>
+          <w:szCs w:val="28"/>
+        </w:rPr>
+        <w:t xml:space="preserve">23.5 Colunas Derivadas de Hierarquia</w:t>
+      </w:r>
+    </w:p>
+    <w:p>
+      <w:pPr>
+        <w:spacing w:after="120"/>
+      </w:pPr>
+      <w:r>
+        <w:rPr>
+          <w:rFonts w:ascii="Calibri" w:cs="Calibri" w:eastAsia="Calibri" w:hAnsi="Calibri"/>
+          <w:sz w:val="22"/>
+          <w:szCs w:val="22"/>
+        </w:rPr>
+        <w:t xml:space="preserve">No menu de contexto do cabeçalho da coluna designada como hierarchy_column, na secção Column, estão disponíveis três operações para gerar novas colunas baseadas na estrutura hierárquica:</w:t>
+      </w:r>
+    </w:p>
+    <w:p>
+      <w:pPr>
+        <w:spacing w:after="120"/>
+      </w:pPr>
+      <w:r>
+        <w:rPr>
+          <w:rFonts w:ascii="Calibri" w:cs="Calibri" w:eastAsia="Calibri" w:hAnsi="Calibri"/>
+          <w:b/>
+          <w:bCs/>
+          <w:sz w:val="22"/>
+          <w:szCs w:val="22"/>
+        </w:rPr>
+        <w:t xml:space="preserve">hierarchy_ascendants: </w:t>
+      </w:r>
+      <w:r>
+        <w:rPr>
+          <w:rFonts w:ascii="Calibri" w:cs="Calibri" w:eastAsia="Calibri" w:hAnsi="Calibri"/>
+          <w:sz w:val="22"/>
+          <w:szCs w:val="22"/>
+        </w:rPr>
+        <w:t xml:space="preserve">Nova coluna do kind relation contendo, para cada registo, uma sub-relação com as colunas id e parent preenchidas com todos os ascendentes até ao hierarchy_root_value. Permite aceder rapidamente à linhagem completa de qualquer elemento.</w:t>
+      </w:r>
+    </w:p>
+    <w:p>
+      <w:pPr>
+        <w:spacing w:after="120"/>
+      </w:pPr>
+      <w:r>
+        <w:rPr>
+          <w:rFonts w:ascii="Calibri" w:cs="Calibri" w:eastAsia="Calibri" w:hAnsi="Calibri"/>
+          <w:b/>
+          <w:bCs/>
+          <w:sz w:val="22"/>
+          <w:szCs w:val="22"/>
+        </w:rPr>
+        <w:t xml:space="preserve">hierarchy_descendants: </w:t>
+      </w:r>
+      <w:r>
+        <w:rPr>
+          <w:rFonts w:ascii="Calibri" w:cs="Calibri" w:eastAsia="Calibri" w:hAnsi="Calibri"/>
+          <w:sz w:val="22"/>
+          <w:szCs w:val="22"/>
+        </w:rPr>
+        <w:t xml:space="preserve">Nova coluna do kind relation contendo, para cada registo, uma sub-relação com as colunas id e parent preenchidas com todos os descendentes do elemento. Permite visualizar toda a sub-árvore de qualquer nó.</w:t>
+      </w:r>
+    </w:p>
+    <w:p>
+      <w:pPr>
+        <w:spacing w:after="120"/>
+      </w:pPr>
+      <w:r>
+        <w:rPr>
+          <w:rFonts w:ascii="Calibri" w:cs="Calibri" w:eastAsia="Calibri" w:hAnsi="Calibri"/>
+          <w:b/>
+          <w:bCs/>
+          <w:sz w:val="22"/>
+          <w:szCs w:val="22"/>
+        </w:rPr>
+        <w:t xml:space="preserve">hierarchy_path: </w:t>
+      </w:r>
+      <w:r>
+        <w:rPr>
+          <w:rFonts w:ascii="Calibri" w:cs="Calibri" w:eastAsia="Calibri" w:hAnsi="Calibri"/>
+          <w:sz w:val="22"/>
+          <w:szCs w:val="22"/>
+        </w:rPr>
+        <w:t xml:space="preserve">Nova coluna do kind string contendo o caminho concatenado desde o elemento até ao hierarchy_root_value. Um input permite configurar o separador entre cada valor (por omissão " &gt; "). Exemplo: "Raiz &gt; Categoria &gt; Subcategoria &gt; Elemento".</w:t>
+      </w:r>
+    </w:p>
+    <w:p>
+      <w:pPr>
+        <w:pStyle w:val="Heading2"/>
+        <w:spacing w:before="300" w:after="150"/>
+      </w:pPr>
+      <w:r>
+        <w:rPr>
+          <w:rFonts w:ascii="Calibri" w:cs="Calibri" w:eastAsia="Calibri" w:hAnsi="Calibri"/>
+          <w:b/>
+          <w:bCs/>
+          <w:color w:val="2E75B6"/>
+          <w:sz w:val="28"/>
+          <w:szCs w:val="28"/>
+        </w:rPr>
+        <w:t xml:space="preserve">23.6 Justificação</w:t>
+      </w:r>
+    </w:p>
+    <w:p>
+      <w:pPr>
+        <w:spacing w:after="120"/>
+      </w:pPr>
+      <w:r>
+        <w:rPr>
+          <w:rFonts w:ascii="Calibri" w:cs="Calibri" w:eastAsia="Calibri" w:hAnsi="Calibri"/>
+          <w:sz w:val="22"/>
+          <w:szCs w:val="22"/>
+        </w:rPr>
+        <w:t xml:space="preserve">A navegação hierárquica é essencial para dados com estrutura em árvore (categorias, organogramas, taxonomias). O breadcrumb com contadores oferece orientação espacial e dimensionamento rápido da sub-árvore. A visualização de todos os descendentes complementa a navegação nível-a-nível para casos em que se pretende uma visão global. As colunas derivadas permitem materializar relações hierárquicas como dados manipuláveis, facilitando análises e exportações.</w:t>
       </w:r>
     </w:p>
     <w:p>

</xml_diff>

<commit_message>
Improve multi-record selection dialog with accordion and better feedback
Refactors the "Choose Many" dialog to use an accordion UI, enhances user feedback for existing items, and updates documentation for multi-record operations.

Replit-Commit-Author: Agent
Replit-Commit-Session-Id: 22bd9b2b-5ce0-4203-a503-04ffcbd89eb3
Replit-Commit-Checkpoint-Type: intermediate_checkpoint
Replit-Commit-Event-Id: 11debdce-7128-4623-8653-3830caa6ee36
Replit-Commit-Screenshot-Url: https://storage.googleapis.com/screenshot-production-us-central1/663ff4e8-5830-4441-89b9-e1d6236cf37d/22bd9b2b-5ce0-4203-a503-04ffcbd89eb3/FWvGOLt
Replit-Helium-Checkpoint-Created: true
</commit_message>
<xml_diff>
--- a/docs/01_Requisitos_RelationBuilder.docx
+++ b/docs/01_Requisitos_RelationBuilder.docx
@@ -5423,6 +5423,19 @@
     </w:p>
     <w:p>
       <w:pPr>
+        <w:spacing w:after="120"/>
+      </w:pPr>
+      <w:r>
+        <w:rPr>
+          <w:rFonts w:ascii="Calibri" w:cs="Calibri" w:eastAsia="Calibri" w:hAnsi="Calibri"/>
+          <w:sz w:val="22"/>
+          <w:szCs w:val="22"/>
+        </w:rPr>
+        <w:t xml:space="preserve">As operações multi-registo permitem atuar sobre vários registos assinalados (checked) de uma só vez. Todas estas operações só ficam disponíveis quando existem registos assinalados — o utilizador assinala registos através das checkboxes na primeira coluna da tabela.</w:t>
+      </w:r>
+    </w:p>
+    <w:p>
+      <w:pPr>
         <w:pStyle w:val="Heading2"/>
         <w:spacing w:before="300" w:after="150"/>
       </w:pPr>
@@ -5435,168 +5448,87 @@
           <w:sz w:val="28"/>
           <w:szCs w:val="28"/>
         </w:rPr>
-        <w:t xml:space="preserve">17.1 Operações</w:t>
-      </w:r>
-    </w:p>
-    <w:p>
-      <w:pPr>
-        <w:spacing w:after="120"/>
-      </w:pPr>
-      <w:r>
-        <w:rPr>
-          <w:rFonts w:ascii="Calibri" w:cs="Calibri" w:eastAsia="Calibri" w:hAnsi="Calibri"/>
-          <w:b/>
-          <w:bCs/>
-          <w:sz w:val="22"/>
-          <w:szCs w:val="22"/>
-        </w:rPr>
-        <w:t xml:space="preserve">Multi View: </w:t>
-      </w:r>
-      <w:r>
-        <w:rPr>
-          <w:rFonts w:ascii="Calibri" w:cs="Calibri" w:eastAsia="Calibri" w:hAnsi="Calibri"/>
-          <w:sz w:val="22"/>
-          <w:szCs w:val="22"/>
-        </w:rPr>
-        <w:t xml:space="preserve">Visualização simultânea de múltiplos registos selecionados.</w:t>
-      </w:r>
-    </w:p>
-    <w:p>
-      <w:pPr>
-        <w:spacing w:after="120"/>
-      </w:pPr>
-      <w:r>
-        <w:rPr>
-          <w:rFonts w:ascii="Calibri" w:cs="Calibri" w:eastAsia="Calibri" w:hAnsi="Calibri"/>
-          <w:b/>
-          <w:bCs/>
-          <w:sz w:val="22"/>
-          <w:szCs w:val="22"/>
-        </w:rPr>
-        <w:t xml:space="preserve">Multi Edit: </w:t>
-      </w:r>
-      <w:r>
-        <w:rPr>
-          <w:rFonts w:ascii="Calibri" w:cs="Calibri" w:eastAsia="Calibri" w:hAnsi="Calibri"/>
-          <w:sz w:val="22"/>
-          <w:szCs w:val="22"/>
-        </w:rPr>
-        <w:t xml:space="preserve">Edição simultânea de múltiplos registos com painel sincronizado.</w:t>
-      </w:r>
-    </w:p>
-    <w:p>
-      <w:pPr>
-        <w:spacing w:after="120"/>
-      </w:pPr>
-      <w:r>
-        <w:rPr>
-          <w:rFonts w:ascii="Calibri" w:cs="Calibri" w:eastAsia="Calibri" w:hAnsi="Calibri"/>
-          <w:b/>
-          <w:bCs/>
-          <w:sz w:val="22"/>
-          <w:szCs w:val="22"/>
-        </w:rPr>
-        <w:t xml:space="preserve">Multi Copy: </w:t>
-      </w:r>
-      <w:r>
-        <w:rPr>
-          <w:rFonts w:ascii="Calibri" w:cs="Calibri" w:eastAsia="Calibri" w:hAnsi="Calibri"/>
-          <w:sz w:val="22"/>
-          <w:szCs w:val="22"/>
-        </w:rPr>
-        <w:t xml:space="preserve">Duplicação de todos os registos selecionados.</w:t>
-      </w:r>
-    </w:p>
-    <w:p>
-      <w:pPr>
-        <w:spacing w:after="120"/>
-      </w:pPr>
-      <w:r>
-        <w:rPr>
-          <w:rFonts w:ascii="Calibri" w:cs="Calibri" w:eastAsia="Calibri" w:hAnsi="Calibri"/>
-          <w:b/>
-          <w:bCs/>
-          <w:sz w:val="22"/>
-          <w:szCs w:val="22"/>
-        </w:rPr>
-        <w:t xml:space="preserve">Multi Delete: </w:t>
-      </w:r>
-      <w:r>
-        <w:rPr>
-          <w:rFonts w:ascii="Calibri" w:cs="Calibri" w:eastAsia="Calibri" w:hAnsi="Calibri"/>
-          <w:sz w:val="22"/>
-          <w:szCs w:val="22"/>
-        </w:rPr>
-        <w:t xml:space="preserve">Eliminação em massa com confirmação e contagem.</w:t>
-      </w:r>
-    </w:p>
-    <w:p>
-      <w:pPr>
-        <w:spacing w:after="120"/>
-      </w:pPr>
-      <w:r>
-        <w:rPr>
-          <w:rFonts w:ascii="Calibri" w:cs="Calibri" w:eastAsia="Calibri" w:hAnsi="Calibri"/>
-          <w:b/>
-          <w:bCs/>
-          <w:sz w:val="22"/>
-          <w:szCs w:val="22"/>
-        </w:rPr>
-        <w:t xml:space="preserve">Group Edit: </w:t>
-      </w:r>
-      <w:r>
-        <w:rPr>
-          <w:rFonts w:ascii="Calibri" w:cs="Calibri" w:eastAsia="Calibri" w:hAnsi="Calibri"/>
-          <w:sz w:val="22"/>
-          <w:szCs w:val="22"/>
-        </w:rPr>
-        <w:t xml:space="preserve">Aplicação de um valor a um campo específico em todos os registos selecionados.</w:t>
-      </w:r>
-    </w:p>
-    <w:p>
-      <w:pPr>
-        <w:spacing w:after="120"/>
-      </w:pPr>
-      <w:r>
-        <w:rPr>
-          <w:rFonts w:ascii="Calibri" w:cs="Calibri" w:eastAsia="Calibri" w:hAnsi="Calibri"/>
-          <w:b/>
-          <w:bCs/>
-          <w:sz w:val="22"/>
-          <w:szCs w:val="22"/>
-        </w:rPr>
-        <w:t xml:space="preserve">Merge: </w:t>
-      </w:r>
-      <w:r>
-        <w:rPr>
-          <w:rFonts w:ascii="Calibri" w:cs="Calibri" w:eastAsia="Calibri" w:hAnsi="Calibri"/>
-          <w:sz w:val="22"/>
-          <w:szCs w:val="22"/>
-        </w:rPr>
-        <w:t xml:space="preserve">Fusão de múltiplos registos num único com controlo campo-a-campo sobre qual valor manter.</w:t>
-      </w:r>
-    </w:p>
-    <w:p>
-      <w:pPr>
-        <w:spacing w:after="120"/>
-      </w:pPr>
-      <w:r>
-        <w:rPr>
-          <w:rFonts w:ascii="Calibri" w:cs="Calibri" w:eastAsia="Calibri" w:hAnsi="Calibri"/>
-          <w:b/>
-          <w:bCs/>
-          <w:sz w:val="22"/>
-          <w:szCs w:val="22"/>
-        </w:rPr>
-        <w:t xml:space="preserve">Scrolling Multi-Panel: </w:t>
-      </w:r>
-      <w:r>
-        <w:rPr>
-          <w:rFonts w:ascii="Calibri" w:cs="Calibri" w:eastAsia="Calibri" w:hAnsi="Calibri"/>
-          <w:sz w:val="22"/>
-          <w:szCs w:val="22"/>
-        </w:rPr>
-        <w:t xml:space="preserve">Visualização lado-a-lado com scroll sincronizado para comparação de registos.</w:t>
+        <w:t xml:space="preserve">17.1 Sistema de Painéis Múltiplos</w:t>
+      </w:r>
+    </w:p>
+    <w:p>
+      <w:pPr>
+        <w:spacing w:after="120"/>
+      </w:pPr>
+      <w:r>
+        <w:rPr>
+          <w:rFonts w:ascii="Calibri" w:cs="Calibri" w:eastAsia="Calibri" w:hAnsi="Calibri"/>
+          <w:sz w:val="22"/>
+          <w:szCs w:val="22"/>
+        </w:rPr>
+        <w:t xml:space="preserve">As operações Multi View, Multi Edit e Merge partilham um sistema de painéis múltiplos lado-a-lado (2, 3 ou 4 painéis, configurável por dropdown). Cada painel mostra um dos registos assinalados, com as seguintes características:</w:t>
+      </w:r>
+    </w:p>
+    <w:p>
+      <w:pPr>
+        <w:pStyle w:val="ListParagraph"/>
+        <w:numPr>
+          <w:ilvl w:val="0"/>
+          <w:numId w:val="1"/>
+        </w:numPr>
+        <w:spacing w:after="60"/>
+      </w:pPr>
+      <w:r>
+        <w:rPr>
+          <w:rFonts w:ascii="Calibri" w:cs="Calibri" w:eastAsia="Calibri" w:hAnsi="Calibri"/>
+          <w:sz w:val="22"/>
+          <w:szCs w:val="22"/>
+        </w:rPr>
+        <w:t xml:space="preserve">Navegação independente: cada painel tem os seus próprios controlos de navegação (primeiro, anterior, próximo, último, e campo numérico de posição). O utilizador pode navegar livremente em cada painel entre todos os registos assinalados, sem afetar os outros painéis.</w:t>
+      </w:r>
+    </w:p>
+    <w:p>
+      <w:pPr>
+        <w:pStyle w:val="ListParagraph"/>
+        <w:numPr>
+          <w:ilvl w:val="0"/>
+          <w:numId w:val="1"/>
+        </w:numPr>
+        <w:spacing w:after="60"/>
+      </w:pPr>
+      <w:r>
+        <w:rPr>
+          <w:rFonts w:ascii="Calibri" w:cs="Calibri" w:eastAsia="Calibri" w:hAnsi="Calibri"/>
+          <w:sz w:val="22"/>
+          <w:szCs w:val="22"/>
+        </w:rPr>
+        <w:t xml:space="preserve">Scroll sincronizado: quando o utilizador faz scroll num painel, todos os outros painéis acompanham a mesma posição de scroll. Isto permite comparar o mesmo campo entre registos diferentes sem perder o alinhamento.</w:t>
+      </w:r>
+    </w:p>
+    <w:p>
+      <w:pPr>
+        <w:pStyle w:val="ListParagraph"/>
+        <w:numPr>
+          <w:ilvl w:val="0"/>
+          <w:numId w:val="1"/>
+        </w:numPr>
+        <w:spacing w:after="60"/>
+      </w:pPr>
+      <w:r>
+        <w:rPr>
+          <w:rFonts w:ascii="Calibri" w:cs="Calibri" w:eastAsia="Calibri" w:hAnsi="Calibri"/>
+          <w:sz w:val="22"/>
+          <w:szCs w:val="22"/>
+        </w:rPr>
+        <w:t xml:space="preserve">Alinhamento de altura por campo: a altura de cada campo é automaticamente ajustada para que o mesmo campo ocupe a mesma altura em todos os painéis. Se um campo tem conteúdo mais extenso num registo, os painéis vizinhos expandem esse campo para a mesma altura, garantindo que os campos ficam sempre alinhados horizontalmente.</w:t>
+      </w:r>
+    </w:p>
+    <w:p>
+      <w:pPr>
+        <w:spacing w:after="120"/>
+      </w:pPr>
+      <w:r>
+        <w:rPr>
+          <w:rFonts w:ascii="Calibri" w:cs="Calibri" w:eastAsia="Calibri" w:hAnsi="Calibri"/>
+          <w:sz w:val="22"/>
+          <w:szCs w:val="22"/>
+        </w:rPr>
+        <w:t xml:space="preserve">A operação Group Edit não utiliza o sistema de painéis — tem uma interface própria descrita abaixo.</w:t>
       </w:r>
     </w:p>
     <w:p>
@@ -5613,20 +5545,378 @@
           <w:sz w:val="28"/>
           <w:szCs w:val="28"/>
         </w:rPr>
-        <w:t xml:space="preserve">17.2 Justificação</w:t>
-      </w:r>
-    </w:p>
-    <w:p>
-      <w:pPr>
-        <w:spacing w:after="120"/>
-      </w:pPr>
-      <w:r>
-        <w:rPr>
-          <w:rFonts w:ascii="Calibri" w:cs="Calibri" w:eastAsia="Calibri" w:hAnsi="Calibri"/>
-          <w:sz w:val="22"/>
-          <w:szCs w:val="22"/>
-        </w:rPr>
-        <w:t xml:space="preserve">Operações multi-registo são essenciais para eficiência em conjuntos de dados grandes. O merge com controlo campo-a-campo resolve o problema comum de dados duplicados. O scroll sincronizado facilita a comparação visual.</w:t>
+        <w:t xml:space="preserve">17.2 Multi View</w:t>
+      </w:r>
+    </w:p>
+    <w:p>
+      <w:pPr>
+        <w:spacing w:after="120"/>
+      </w:pPr>
+      <w:r>
+        <w:rPr>
+          <w:rFonts w:ascii="Calibri" w:cs="Calibri" w:eastAsia="Calibri" w:hAnsi="Calibri"/>
+          <w:sz w:val="22"/>
+          <w:szCs w:val="22"/>
+        </w:rPr>
+        <w:t xml:space="preserve">Permite visualizar simultaneamente vários registos assinalados lado-a-lado, em modo apenas de leitura. É útil para comparar valores entre registos, verificar diferenças ou confirmar dados antes de outras operações. Cada painel mostra todos os campos do registo com navegação independente entre os assinalados.</w:t>
+      </w:r>
+    </w:p>
+    <w:p>
+      <w:pPr>
+        <w:pStyle w:val="Heading2"/>
+        <w:spacing w:before="300" w:after="150"/>
+      </w:pPr>
+      <w:r>
+        <w:rPr>
+          <w:rFonts w:ascii="Calibri" w:cs="Calibri" w:eastAsia="Calibri" w:hAnsi="Calibri"/>
+          <w:b/>
+          <w:bCs/>
+          <w:color w:val="2E75B6"/>
+          <w:sz w:val="28"/>
+          <w:szCs w:val="28"/>
+        </w:rPr>
+        <w:t xml:space="preserve">17.3 Multi Edit</w:t>
+      </w:r>
+    </w:p>
+    <w:p>
+      <w:pPr>
+        <w:spacing w:after="120"/>
+      </w:pPr>
+      <w:r>
+        <w:rPr>
+          <w:rFonts w:ascii="Calibri" w:cs="Calibri" w:eastAsia="Calibri" w:hAnsi="Calibri"/>
+          <w:sz w:val="22"/>
+          <w:szCs w:val="22"/>
+        </w:rPr>
+        <w:t xml:space="preserve">Permite editar simultaneamente vários registos assinalados. Cada painel apresenta os campos em modo de edição (excepto campos do tipo id e relation). O utilizador pode navegar independentemente em cada painel, editar os valores desejados e depois clicar "Gravar" para aplicar todas as alterações de uma vez. Útil para corrigir ou atualizar dados em múltiplos registos sem ter de abrir cada um individualmente.</w:t>
+      </w:r>
+    </w:p>
+    <w:p>
+      <w:pPr>
+        <w:pStyle w:val="Heading2"/>
+        <w:spacing w:before="300" w:after="150"/>
+      </w:pPr>
+      <w:r>
+        <w:rPr>
+          <w:rFonts w:ascii="Calibri" w:cs="Calibri" w:eastAsia="Calibri" w:hAnsi="Calibri"/>
+          <w:b/>
+          <w:bCs/>
+          <w:color w:val="2E75B6"/>
+          <w:sz w:val="28"/>
+          <w:szCs w:val="28"/>
+        </w:rPr>
+        <w:t xml:space="preserve">17.4 Group Edit</w:t>
+      </w:r>
+    </w:p>
+    <w:p>
+      <w:pPr>
+        <w:spacing w:after="120"/>
+      </w:pPr>
+      <w:r>
+        <w:rPr>
+          <w:rFonts w:ascii="Calibri" w:cs="Calibri" w:eastAsia="Calibri" w:hAnsi="Calibri"/>
+          <w:sz w:val="22"/>
+          <w:szCs w:val="22"/>
+        </w:rPr>
+        <w:t xml:space="preserve">Aplica o mesmo valor a um campo específico em todos os registos assinalados de uma só vez. É a operação mais eficiente quando se pretende uniformizar um campo — por exemplo, alterar a categoria, o estado ou a data de todos os registos assinalados para o mesmo valor.</w:t>
+      </w:r>
+    </w:p>
+    <w:p>
+      <w:pPr>
+        <w:spacing w:after="120"/>
+      </w:pPr>
+      <w:r>
+        <w:rPr>
+          <w:rFonts w:ascii="Calibri" w:cs="Calibri" w:eastAsia="Calibri" w:hAnsi="Calibri"/>
+          <w:sz w:val="22"/>
+          <w:szCs w:val="22"/>
+        </w:rPr>
+        <w:t xml:space="preserve">A interface apresenta um formulário com todos os campos editáveis do registo. Para cada campo, o utilizador:</w:t>
+      </w:r>
+    </w:p>
+    <w:p>
+      <w:pPr>
+        <w:pStyle w:val="ListParagraph"/>
+        <w:numPr>
+          <w:ilvl w:val="0"/>
+          <w:numId w:val="1"/>
+        </w:numPr>
+        <w:spacing w:after="60"/>
+      </w:pPr>
+      <w:r>
+        <w:rPr>
+          <w:rFonts w:ascii="Calibri" w:cs="Calibri" w:eastAsia="Calibri" w:hAnsi="Calibri"/>
+          <w:sz w:val="22"/>
+          <w:szCs w:val="22"/>
+        </w:rPr>
+        <w:t xml:space="preserve">Vê um histograma dos valores atuais desse campo nos registos assinalados, mostrando cada valor distinto e quantos registos o têm.</w:t>
+      </w:r>
+    </w:p>
+    <w:p>
+      <w:pPr>
+        <w:pStyle w:val="ListParagraph"/>
+        <w:numPr>
+          <w:ilvl w:val="0"/>
+          <w:numId w:val="1"/>
+        </w:numPr>
+        <w:spacing w:after="60"/>
+      </w:pPr>
+      <w:r>
+        <w:rPr>
+          <w:rFonts w:ascii="Calibri" w:cs="Calibri" w:eastAsia="Calibri" w:hAnsi="Calibri"/>
+          <w:sz w:val="22"/>
+          <w:szCs w:val="22"/>
+        </w:rPr>
+        <w:t xml:space="preserve">Assinala a checkbox do campo que pretende alterar — ao assinalar, o histograma é substituído por um campo de edição onde se define o novo valor.</w:t>
+      </w:r>
+    </w:p>
+    <w:p>
+      <w:pPr>
+        <w:pStyle w:val="ListParagraph"/>
+        <w:numPr>
+          <w:ilvl w:val="0"/>
+          <w:numId w:val="1"/>
+        </w:numPr>
+        <w:spacing w:after="60"/>
+      </w:pPr>
+      <w:r>
+        <w:rPr>
+          <w:rFonts w:ascii="Calibri" w:cs="Calibri" w:eastAsia="Calibri" w:hAnsi="Calibri"/>
+          <w:sz w:val="22"/>
+          <w:szCs w:val="22"/>
+        </w:rPr>
+        <w:t xml:space="preserve">Pode assinalar múltiplos campos para alterar vários de uma só vez.</w:t>
+      </w:r>
+    </w:p>
+    <w:p>
+      <w:pPr>
+        <w:spacing w:after="120"/>
+      </w:pPr>
+      <w:r>
+        <w:rPr>
+          <w:rFonts w:ascii="Calibri" w:cs="Calibri" w:eastAsia="Calibri" w:hAnsi="Calibri"/>
+          <w:sz w:val="22"/>
+          <w:szCs w:val="22"/>
+        </w:rPr>
+        <w:t xml:space="preserve">Ao clicar "Gravar para Todos", o valor definido em cada campo assinalado é aplicado a todos os registos checked. Um badge informativo (ℹ) explica o funcionamento.</w:t>
+      </w:r>
+    </w:p>
+    <w:p>
+      <w:pPr>
+        <w:pStyle w:val="Heading2"/>
+        <w:spacing w:before="300" w:after="150"/>
+      </w:pPr>
+      <w:r>
+        <w:rPr>
+          <w:rFonts w:ascii="Calibri" w:cs="Calibri" w:eastAsia="Calibri" w:hAnsi="Calibri"/>
+          <w:b/>
+          <w:bCs/>
+          <w:color w:val="2E75B6"/>
+          <w:sz w:val="28"/>
+          <w:szCs w:val="28"/>
+        </w:rPr>
+        <w:t xml:space="preserve">17.5 Merge</w:t>
+      </w:r>
+    </w:p>
+    <w:p>
+      <w:pPr>
+        <w:spacing w:after="120"/>
+      </w:pPr>
+      <w:r>
+        <w:rPr>
+          <w:rFonts w:ascii="Calibri" w:cs="Calibri" w:eastAsia="Calibri" w:hAnsi="Calibri"/>
+          <w:sz w:val="22"/>
+          <w:szCs w:val="22"/>
+        </w:rPr>
+        <w:t xml:space="preserve">Funde múltiplos registos assinalados num único registo, com controlo campo-a-campo sobre qual valor manter. É a operação ideal para resolver duplicados — quando existem dois ou mais registos que representam a mesma entidade mas com dados diferentes ou complementares.</w:t>
+      </w:r>
+    </w:p>
+    <w:p>
+      <w:pPr>
+        <w:spacing w:after="120"/>
+      </w:pPr>
+      <w:r>
+        <w:rPr>
+          <w:rFonts w:ascii="Calibri" w:cs="Calibri" w:eastAsia="Calibri" w:hAnsi="Calibri"/>
+          <w:sz w:val="22"/>
+          <w:szCs w:val="22"/>
+        </w:rPr>
+        <w:t xml:space="preserve">O funcionamento utiliza o sistema de painéis múltiplos:</w:t>
+      </w:r>
+    </w:p>
+    <w:p>
+      <w:pPr>
+        <w:pStyle w:val="ListParagraph"/>
+        <w:numPr>
+          <w:ilvl w:val="0"/>
+          <w:numId w:val="1"/>
+        </w:numPr>
+        <w:spacing w:after="60"/>
+      </w:pPr>
+      <w:r>
+        <w:rPr>
+          <w:rFonts w:ascii="Calibri" w:cs="Calibri" w:eastAsia="Calibri" w:hAnsi="Calibri"/>
+          <w:sz w:val="22"/>
+          <w:szCs w:val="22"/>
+        </w:rPr>
+        <w:t xml:space="preserve">O primeiro painel (esquerda) é o painel de edição — é o registo que vai receber o resultado final do merge. Os seus campos são editáveis.</w:t>
+      </w:r>
+    </w:p>
+    <w:p>
+      <w:pPr>
+        <w:pStyle w:val="ListParagraph"/>
+        <w:numPr>
+          <w:ilvl w:val="0"/>
+          <w:numId w:val="1"/>
+        </w:numPr>
+        <w:spacing w:after="60"/>
+      </w:pPr>
+      <w:r>
+        <w:rPr>
+          <w:rFonts w:ascii="Calibri" w:cs="Calibri" w:eastAsia="Calibri" w:hAnsi="Calibri"/>
+          <w:sz w:val="22"/>
+          <w:szCs w:val="22"/>
+        </w:rPr>
+        <w:t xml:space="preserve">Os painéis seguintes mostram os outros registos assinalados em modo de leitura. Cada campo destes painéis tem um radiobutton — ao clicar, o valor desse campo é copiado para o painel de edição.</w:t>
+      </w:r>
+    </w:p>
+    <w:p>
+      <w:pPr>
+        <w:pStyle w:val="ListParagraph"/>
+        <w:numPr>
+          <w:ilvl w:val="0"/>
+          <w:numId w:val="1"/>
+        </w:numPr>
+        <w:spacing w:after="60"/>
+      </w:pPr>
+      <w:r>
+        <w:rPr>
+          <w:rFonts w:ascii="Calibri" w:cs="Calibri" w:eastAsia="Calibri" w:hAnsi="Calibri"/>
+          <w:sz w:val="22"/>
+          <w:szCs w:val="22"/>
+        </w:rPr>
+        <w:t xml:space="preserve">Para campos do tipo relation, checkboxes permitem escolher quais sub-registos de cada painel copiar para o resultado.</w:t>
+      </w:r>
+    </w:p>
+    <w:p>
+      <w:pPr>
+        <w:pStyle w:val="ListParagraph"/>
+        <w:numPr>
+          <w:ilvl w:val="0"/>
+          <w:numId w:val="1"/>
+        </w:numPr>
+        <w:spacing w:after="60"/>
+      </w:pPr>
+      <w:r>
+        <w:rPr>
+          <w:rFonts w:ascii="Calibri" w:cs="Calibri" w:eastAsia="Calibri" w:hAnsi="Calibri"/>
+          <w:sz w:val="22"/>
+          <w:szCs w:val="22"/>
+        </w:rPr>
+        <w:t xml:space="preserve">Ao clicar "Juntar Todos num Só", os valores do painel de edição são guardados e todos os outros registos assinalados são eliminados, ficando apenas o registo fundido.</w:t>
+      </w:r>
+    </w:p>
+    <w:p>
+      <w:pPr>
+        <w:spacing w:after="120"/>
+      </w:pPr>
+      <w:r>
+        <w:rPr>
+          <w:rFonts w:ascii="Calibri" w:cs="Calibri" w:eastAsia="Calibri" w:hAnsi="Calibri"/>
+          <w:sz w:val="22"/>
+          <w:szCs w:val="22"/>
+        </w:rPr>
+        <w:t xml:space="preserve">Um badge informativo (ℹ) explica o processo passo-a-passo.</w:t>
+      </w:r>
+    </w:p>
+    <w:p>
+      <w:pPr>
+        <w:pStyle w:val="Heading2"/>
+        <w:spacing w:before="300" w:after="150"/>
+      </w:pPr>
+      <w:r>
+        <w:rPr>
+          <w:rFonts w:ascii="Calibri" w:cs="Calibri" w:eastAsia="Calibri" w:hAnsi="Calibri"/>
+          <w:b/>
+          <w:bCs/>
+          <w:color w:val="2E75B6"/>
+          <w:sz w:val="28"/>
+          <w:szCs w:val="28"/>
+        </w:rPr>
+        <w:t xml:space="preserve">17.6 Multi Copy</w:t>
+      </w:r>
+    </w:p>
+    <w:p>
+      <w:pPr>
+        <w:spacing w:after="120"/>
+      </w:pPr>
+      <w:r>
+        <w:rPr>
+          <w:rFonts w:ascii="Calibri" w:cs="Calibri" w:eastAsia="Calibri" w:hAnsi="Calibri"/>
+          <w:sz w:val="22"/>
+          <w:szCs w:val="22"/>
+        </w:rPr>
+        <w:t xml:space="preserve">Duplica todos os registos assinalados de uma só vez. Cada registo assinalado é copiado com um novo ID. Útil para criar variantes de registos existentes ou para preparar dados de teste.</w:t>
+      </w:r>
+    </w:p>
+    <w:p>
+      <w:pPr>
+        <w:pStyle w:val="Heading2"/>
+        <w:spacing w:before="300" w:after="150"/>
+      </w:pPr>
+      <w:r>
+        <w:rPr>
+          <w:rFonts w:ascii="Calibri" w:cs="Calibri" w:eastAsia="Calibri" w:hAnsi="Calibri"/>
+          <w:b/>
+          <w:bCs/>
+          <w:color w:val="2E75B6"/>
+          <w:sz w:val="28"/>
+          <w:szCs w:val="28"/>
+        </w:rPr>
+        <w:t xml:space="preserve">17.7 Multi Delete</w:t>
+      </w:r>
+    </w:p>
+    <w:p>
+      <w:pPr>
+        <w:spacing w:after="120"/>
+      </w:pPr>
+      <w:r>
+        <w:rPr>
+          <w:rFonts w:ascii="Calibri" w:cs="Calibri" w:eastAsia="Calibri" w:hAnsi="Calibri"/>
+          <w:sz w:val="22"/>
+          <w:szCs w:val="22"/>
+        </w:rPr>
+        <w:t xml:space="preserve">Elimina todos os registos assinalados após confirmação. Um diálogo mostra o número exato de registos que serão eliminados, pedindo confirmação antes de proceder. Útil para limpeza de dados em massa.</w:t>
+      </w:r>
+    </w:p>
+    <w:p>
+      <w:pPr>
+        <w:pStyle w:val="Heading2"/>
+        <w:spacing w:before="300" w:after="150"/>
+      </w:pPr>
+      <w:r>
+        <w:rPr>
+          <w:rFonts w:ascii="Calibri" w:cs="Calibri" w:eastAsia="Calibri" w:hAnsi="Calibri"/>
+          <w:b/>
+          <w:bCs/>
+          <w:color w:val="2E75B6"/>
+          <w:sz w:val="28"/>
+          <w:szCs w:val="28"/>
+        </w:rPr>
+        <w:t xml:space="preserve">17.8 Justificação</w:t>
+      </w:r>
+    </w:p>
+    <w:p>
+      <w:pPr>
+        <w:spacing w:after="120"/>
+      </w:pPr>
+      <w:r>
+        <w:rPr>
+          <w:rFonts w:ascii="Calibri" w:cs="Calibri" w:eastAsia="Calibri" w:hAnsi="Calibri"/>
+          <w:sz w:val="22"/>
+          <w:szCs w:val="22"/>
+        </w:rPr>
+        <w:t xml:space="preserve">Operações multi-registo são essenciais para eficiência em conjuntos de dados grandes. O sistema de painéis com scroll sincronizado e alinhamento de campos facilita a comparação visual. O Group Edit permite uniformizar campos rapidamente. O Merge com controlo campo-a-campo resolve o problema comum de dados duplicados de forma precisa.</w:t>
       </w:r>
     </w:p>
     <w:p>
@@ -5648,6 +5938,32 @@
     </w:p>
     <w:p>
       <w:pPr>
+        <w:spacing w:after="120"/>
+      </w:pPr>
+      <w:r>
+        <w:rPr>
+          <w:rFonts w:ascii="Calibri" w:cs="Calibri" w:eastAsia="Calibri" w:hAnsi="Calibri"/>
+          <w:sz w:val="22"/>
+          <w:szCs w:val="22"/>
+        </w:rPr>
+        <w:t xml:space="preserve">Os diálogos de seleção servem para escolher registos de uma relação e devolver os IDs escolhidos. São úteis para integração com sistemas externos, formulários que precisam de referenciar registos, ou simplesmente para extrair um subconjunto de dados. Os IDs resultantes são enviados para a consola do browser, para um textarea (output_textarea_json) e para um div (output_div_json), permitindo que outros componentes da página os capturem.</w:t>
+      </w:r>
+    </w:p>
+    <w:p>
+      <w:pPr>
+        <w:spacing w:after="120"/>
+      </w:pPr>
+      <w:r>
+        <w:rPr>
+          <w:rFonts w:ascii="Calibri" w:cs="Calibri" w:eastAsia="Calibri" w:hAnsi="Calibri"/>
+          <w:sz w:val="22"/>
+          <w:szCs w:val="22"/>
+        </w:rPr>
+        <w:t xml:space="preserve">Pesquisa integrada: todos os diálogos de seleção incluem um campo de pesquisa rápida que filtra os registos apresentados. No diálogo Choose Many, a pesquisa aplica-se apenas à lista de disponíveis (primeira tabela), não à lista de escolhidos.</w:t>
+      </w:r>
+    </w:p>
+    <w:p>
+      <w:pPr>
         <w:pStyle w:val="Heading2"/>
         <w:spacing w:before="300" w:after="150"/>
       </w:pPr>
@@ -5673,7 +5989,7 @@
           <w:sz w:val="22"/>
           <w:szCs w:val="22"/>
         </w:rPr>
-        <w:t xml:space="preserve">Abre um diálogo com cópia da relação (uiState limpo). Duplo-clique numa linha retorna o ID. O resultado é enviado para console.log, textarea.output_textarea_json e div.output_div_json.</w:t>
+        <w:t xml:space="preserve">Permite escolher exatamente um registo. O diálogo abre uma cópia da relação numa tabela interativa. O utilizador navega, filtra e pesquisa até encontrar o registo desejado. Um duplo-clique sobre a linha devolve o ID desse registo e fecha o diálogo. Se o utilizador fechar sem duplo-clique, é devolvido o ID da linha que estiver highlighted (ou vazio se nenhuma estiver).</w:t>
       </w:r>
     </w:p>
     <w:p>
@@ -5703,7 +6019,7 @@
           <w:sz w:val="22"/>
           <w:szCs w:val="22"/>
         </w:rPr>
-        <w:t xml:space="preserve">Similar a Select One mas com multicheck ativado. Ao fechar retorna array de IDs das linhas selecionadas.</w:t>
+        <w:t xml:space="preserve">Permite escolher vários registos usando checkboxes. O diálogo abre uma cópia da relação com multicheck ativado. O utilizador assinala (check) todos os registos desejados — pode navegar entre páginas e usar filtros sem perder as seleções anteriores. Ao fechar o diálogo, é devolvido um array com os IDs de todos os registos assinalados.</w:t>
       </w:r>
     </w:p>
     <w:p>
@@ -5733,7 +6049,95 @@
           <w:sz w:val="22"/>
           <w:szCs w:val="22"/>
         </w:rPr>
-        <w:t xml:space="preserve">Duas cópias da relação empilhadas: fonte (todos os itens) e alvo (vazio). Duplo-clique na fonte copia para alvo. Duplo-clique no alvo remove. Ao fechar retorna array de IDs do alvo. Inclui pesquisa integrada.</w:t>
+        <w:t xml:space="preserve">Permite construir uma lista de registos escolhidos através de uma interface com duas listas em accordion:</w:t>
+      </w:r>
+    </w:p>
+    <w:p>
+      <w:pPr>
+        <w:pStyle w:val="ListParagraph"/>
+        <w:numPr>
+          <w:ilvl w:val="0"/>
+          <w:numId w:val="1"/>
+        </w:numPr>
+        <w:spacing w:after="60"/>
+      </w:pPr>
+      <w:r>
+        <w:rPr>
+          <w:rFonts w:ascii="Calibri" w:cs="Calibri" w:eastAsia="Calibri" w:hAnsi="Calibri"/>
+          <w:sz w:val="22"/>
+          <w:szCs w:val="22"/>
+        </w:rPr>
+        <w:t xml:space="preserve">Lista de Disponíveis (accordion superior): contém todos os registos da relação. O header do accordion mostra o número total de registos disponíveis.</w:t>
+      </w:r>
+    </w:p>
+    <w:p>
+      <w:pPr>
+        <w:pStyle w:val="ListParagraph"/>
+        <w:numPr>
+          <w:ilvl w:val="0"/>
+          <w:numId w:val="1"/>
+        </w:numPr>
+        <w:spacing w:after="60"/>
+      </w:pPr>
+      <w:r>
+        <w:rPr>
+          <w:rFonts w:ascii="Calibri" w:cs="Calibri" w:eastAsia="Calibri" w:hAnsi="Calibri"/>
+          <w:sz w:val="22"/>
+          <w:szCs w:val="22"/>
+        </w:rPr>
+        <w:t xml:space="preserve">Lista de Escolhidos (accordion inferior): começa vazia. O header do accordion mostra o número de registos já escolhidos.</w:t>
+      </w:r>
+    </w:p>
+    <w:p>
+      <w:pPr>
+        <w:spacing w:after="120"/>
+      </w:pPr>
+      <w:r>
+        <w:rPr>
+          <w:rFonts w:ascii="Calibri" w:cs="Calibri" w:eastAsia="Calibri" w:hAnsi="Calibri"/>
+          <w:sz w:val="22"/>
+          <w:szCs w:val="22"/>
+        </w:rPr>
+        <w:t xml:space="preserve">Cada accordion pode ser aberto ou fechado independentemente, permitindo ver uma lista, a outra, ou ambas em simultâneo.</w:t>
+      </w:r>
+    </w:p>
+    <w:p>
+      <w:pPr>
+        <w:spacing w:after="120"/>
+      </w:pPr>
+      <w:r>
+        <w:rPr>
+          <w:rFonts w:ascii="Calibri" w:cs="Calibri" w:eastAsia="Calibri" w:hAnsi="Calibri"/>
+          <w:sz w:val="22"/>
+          <w:szCs w:val="22"/>
+        </w:rPr>
+        <w:t xml:space="preserve">Para adicionar um registo: duplo-clique numa linha da lista de disponíveis. O registo é copiado para a lista de escolhidos e o contador no header do accordion de escolhidos é incrementado. Se o registo já existir na lista de escolhidos, não é adicionado novamente e o header mostra um aviso temporário indicando que o registo já foi escolhido.</w:t>
+      </w:r>
+    </w:p>
+    <w:p>
+      <w:pPr>
+        <w:spacing w:after="120"/>
+      </w:pPr>
+      <w:r>
+        <w:rPr>
+          <w:rFonts w:ascii="Calibri" w:cs="Calibri" w:eastAsia="Calibri" w:hAnsi="Calibri"/>
+          <w:sz w:val="22"/>
+          <w:szCs w:val="22"/>
+        </w:rPr>
+        <w:t xml:space="preserve">Para remover um registo: duplo-clique numa linha da lista de escolhidos.</w:t>
+      </w:r>
+    </w:p>
+    <w:p>
+      <w:pPr>
+        <w:spacing w:after="120"/>
+      </w:pPr>
+      <w:r>
+        <w:rPr>
+          <w:rFonts w:ascii="Calibri" w:cs="Calibri" w:eastAsia="Calibri" w:hAnsi="Calibri"/>
+          <w:sz w:val="22"/>
+          <w:szCs w:val="22"/>
+        </w:rPr>
+        <w:t xml:space="preserve">O utilizador pode acompanhar a evolução do número de escolhidos diretamente pelo contador no header do accordion, sem necessidade de abrir a lista. Ao fechar o diálogo, é devolvido um array com os IDs dos registos na lista de escolhidos.</w:t>
       </w:r>
     </w:p>
     <w:p>
@@ -5763,7 +6167,7 @@
           <w:sz w:val="22"/>
           <w:szCs w:val="22"/>
         </w:rPr>
-        <w:t xml:space="preserve">Os diálogos de seleção permitem integração com sistemas externos, funcionando como componentes reutilizáveis de escolha. A abordagem de Choose Many com duas listas é particularmente intuitiva para seleção de subconjuntos.</w:t>
+        <w:t xml:space="preserve">Os diálogos de seleção funcionam como componentes reutilizáveis de escolha, permitindo que qualquer parte do sistema solicite ao utilizador a seleção de registos. A interface do Choose Many com accordion e contadores no header torna a experiência mais compacta e informativa, permitindo ao utilizador monitorizar o progresso sem ter ambas as listas permanentemente visíveis.</w:t>
       </w:r>
     </w:p>
     <w:p>
@@ -5941,7 +6345,7 @@
           <w:sz w:val="22"/>
           <w:szCs w:val="22"/>
         </w:rPr>
-        <w:t xml:space="preserve">Proteção contra path traversal na API.</w:t>
+        <w:t xml:space="preserve">Proteção contra path traversal (directory traversal) na API: impede que pedidos maliciosos acedam a ficheiros fora da pasta de templates, validando que o caminho solicitado não contém sequências como "../" que permitiriam navegar para diretórios superiores.</w:t>
       </w:r>
     </w:p>
     <w:p>

</xml_diff>

<commit_message>
Improve search functionality to respect column visibility settings
Updates documentation and code to ensure the quick search feature accurately filters results based on visible columns, while also refining descriptions for nested relations and column type validation.

Replit-Commit-Author: Agent
Replit-Commit-Session-Id: 22bd9b2b-5ce0-4203-a503-04ffcbd89eb3
Replit-Commit-Checkpoint-Type: intermediate_checkpoint
Replit-Commit-Event-Id: 36fe7d29-e15e-4e55-a072-47121a66ddb8
Replit-Commit-Screenshot-Url: https://storage.googleapis.com/screenshot-production-us-central1/663ff4e8-5830-4441-89b9-e1d6236cf37d/22bd9b2b-5ce0-4203-a503-04ffcbd89eb3/FWvGOLt
Replit-Helium-Checkpoint-Created: true
</commit_message>
<xml_diff>
--- a/docs/01_Requisitos_RelationBuilder.docx
+++ b/docs/01_Requisitos_RelationBuilder.docx
@@ -6576,24 +6576,6 @@
     </w:p>
     <w:p>
       <w:pPr>
-        <w:pStyle w:val="ListParagraph"/>
-        <w:numPr>
-          <w:ilvl w:val="0"/>
-          <w:numId w:val="1"/>
-        </w:numPr>
-        <w:spacing w:after="60"/>
-      </w:pPr>
-      <w:r>
-        <w:rPr>
-          <w:rFonts w:ascii="Calibri" w:cs="Calibri" w:eastAsia="Calibri" w:hAnsi="Calibri"/>
-          <w:sz w:val="22"/>
-          <w:szCs w:val="22"/>
-        </w:rPr>
-        <w:t xml:space="preserve">Mensagem de erro clara para formato .xlsx binário (não suportado).</w:t>
-      </w:r>
-    </w:p>
-    <w:p>
-      <w:pPr>
         <w:pStyle w:val="Heading2"/>
         <w:spacing w:before="300" w:after="150"/>
       </w:pPr>
@@ -6707,7 +6689,7 @@
           <w:sz w:val="22"/>
           <w:szCs w:val="22"/>
         </w:rPr>
-        <w:t xml:space="preserve">Validação de tipos de coluna contra KNOWN_COLUMN_KINDS.</w:t>
+        <w:t xml:space="preserve">Validação de tipos de coluna contra os tipos conhecidos: id, string, int, float, boolean, textarea, relation, date, datetime, time, select.</w:t>
       </w:r>
     </w:p>
     <w:p>
@@ -7291,115 +7273,33 @@
           <w:sz w:val="28"/>
           <w:szCs w:val="28"/>
         </w:rPr>
-        <w:t xml:space="preserve">23.1 Funcionalidades</w:t>
-      </w:r>
-    </w:p>
-    <w:p>
-      <w:pPr>
-        <w:pStyle w:val="ListParagraph"/>
-        <w:numPr>
-          <w:ilvl w:val="0"/>
-          <w:numId w:val="1"/>
-        </w:numPr>
-        <w:spacing w:after="60"/>
-      </w:pPr>
-      <w:r>
-        <w:rPr>
-          <w:rFonts w:ascii="Calibri" w:cs="Calibri" w:eastAsia="Calibri" w:hAnsi="Calibri"/>
-          <w:sz w:val="22"/>
-          <w:szCs w:val="22"/>
-        </w:rPr>
-        <w:t xml:space="preserve">Colunas do tipo "relation" contêm sub-relações completas.</w:t>
-      </w:r>
-    </w:p>
-    <w:p>
-      <w:pPr>
-        <w:pStyle w:val="ListParagraph"/>
-        <w:numPr>
-          <w:ilvl w:val="0"/>
-          <w:numId w:val="1"/>
-        </w:numPr>
-        <w:spacing w:after="60"/>
-      </w:pPr>
-      <w:r>
-        <w:rPr>
-          <w:rFonts w:ascii="Calibri" w:cs="Calibri" w:eastAsia="Calibri" w:hAnsi="Calibri"/>
-          <w:sz w:val="22"/>
-          <w:szCs w:val="22"/>
-        </w:rPr>
-        <w:t xml:space="preserve">Abertura em diálogo modal ou painel lateral/inferior (conforme single_item_mode).</w:t>
-      </w:r>
-    </w:p>
-    <w:p>
-      <w:pPr>
-        <w:pStyle w:val="ListParagraph"/>
-        <w:numPr>
-          <w:ilvl w:val="0"/>
-          <w:numId w:val="1"/>
-        </w:numPr>
-        <w:spacing w:after="60"/>
-      </w:pPr>
-      <w:r>
-        <w:rPr>
-          <w:rFonts w:ascii="Calibri" w:cs="Calibri" w:eastAsia="Calibri" w:hAnsi="Calibri"/>
-          <w:sz w:val="22"/>
-          <w:szCs w:val="22"/>
-        </w:rPr>
-        <w:t xml:space="preserve">Cada sub-relação é uma instância completa com todas as funcionalidades.</w:t>
-      </w:r>
-    </w:p>
-    <w:p>
-      <w:pPr>
-        <w:pStyle w:val="ListParagraph"/>
-        <w:numPr>
-          <w:ilvl w:val="0"/>
-          <w:numId w:val="1"/>
-        </w:numPr>
-        <w:spacing w:after="60"/>
-      </w:pPr>
-      <w:r>
-        <w:rPr>
-          <w:rFonts w:ascii="Calibri" w:cs="Calibri" w:eastAsia="Calibri" w:hAnsi="Calibri"/>
-          <w:sz w:val="22"/>
-          <w:szCs w:val="22"/>
-        </w:rPr>
-        <w:t xml:space="preserve">Profundidade ilimitada de aninhamento.</w:t>
-      </w:r>
-    </w:p>
-    <w:p>
-      <w:pPr>
-        <w:pStyle w:val="ListParagraph"/>
-        <w:numPr>
-          <w:ilvl w:val="0"/>
-          <w:numId w:val="1"/>
-        </w:numPr>
-        <w:spacing w:after="60"/>
-      </w:pPr>
-      <w:r>
-        <w:rPr>
-          <w:rFonts w:ascii="Calibri" w:cs="Calibri" w:eastAsia="Calibri" w:hAnsi="Calibri"/>
-          <w:sz w:val="22"/>
-          <w:szCs w:val="22"/>
-        </w:rPr>
-        <w:t xml:space="preserve">Cleanup automático de instâncias ao fechar diálogos.</w:t>
-      </w:r>
-    </w:p>
-    <w:p>
-      <w:pPr>
-        <w:pStyle w:val="ListParagraph"/>
-        <w:numPr>
-          <w:ilvl w:val="0"/>
-          <w:numId w:val="1"/>
-        </w:numPr>
-        <w:spacing w:after="60"/>
-      </w:pPr>
-      <w:r>
-        <w:rPr>
-          <w:rFonts w:ascii="Calibri" w:cs="Calibri" w:eastAsia="Calibri" w:hAnsi="Calibri"/>
-          <w:sz w:val="22"/>
-          <w:szCs w:val="22"/>
-        </w:rPr>
-        <w:t xml:space="preserve">Opções por defeito aplicadas automaticamente a sub-relações.</w:t>
+        <w:t xml:space="preserve">23.1 Propósito e Funcionamento</w:t>
+      </w:r>
+    </w:p>
+    <w:p>
+      <w:pPr>
+        <w:spacing w:after="120"/>
+      </w:pPr>
+      <w:r>
+        <w:rPr>
+          <w:rFonts w:ascii="Calibri" w:cs="Calibri" w:eastAsia="Calibri" w:hAnsi="Calibri"/>
+          <w:sz w:val="22"/>
+          <w:szCs w:val="22"/>
+        </w:rPr>
+        <w:t xml:space="preserve">As relações aninhadas permitem que uma coluna de uma tabela contenha, dentro de si, outra tabela completa. Isto é útil para modelar dados naturalmente hierárquicos — por exemplo, uma tabela de encomendas onde cada encomenda contém uma sub-tabela com os seus itens, ou uma tabela de departamentos onde cada departamento contém a lista dos seus funcionários.</w:t>
+      </w:r>
+    </w:p>
+    <w:p>
+      <w:pPr>
+        <w:spacing w:after="120"/>
+      </w:pPr>
+      <w:r>
+        <w:rPr>
+          <w:rFonts w:ascii="Calibri" w:cs="Calibri" w:eastAsia="Calibri" w:hAnsi="Calibri"/>
+          <w:sz w:val="22"/>
+          <w:szCs w:val="22"/>
+        </w:rPr>
+        <w:t xml:space="preserve">Quando o utilizador clica numa célula do tipo "relation", a sub-tabela abre-se num diálogo modal ou num painel lateral/inferior (conforme a configuração single_item_mode). Essa sub-tabela é completamente funcional — suporta todas as operações disponíveis na tabela principal, incluindo filtros, ordenação, formatação condicional, estatísticas e até sub-relações adicionais dentro de si (profundidade ilimitada).</w:t>
       </w:r>
     </w:p>
     <w:p>
@@ -7416,20 +7316,63 @@
           <w:sz w:val="28"/>
           <w:szCs w:val="28"/>
         </w:rPr>
-        <w:t xml:space="preserve">23.2 Justificação</w:t>
-      </w:r>
-    </w:p>
-    <w:p>
-      <w:pPr>
-        <w:spacing w:after="120"/>
-      </w:pPr>
-      <w:r>
-        <w:rPr>
-          <w:rFonts w:ascii="Calibri" w:cs="Calibri" w:eastAsia="Calibri" w:hAnsi="Calibri"/>
-          <w:sz w:val="22"/>
-          <w:szCs w:val="22"/>
-        </w:rPr>
-        <w:t xml:space="preserve">O aninhamento ilimitado de relações permite modelar estruturas de dados arbitrariamente complexas. A utilização do mesmo código parametrizado garante consistência e reduz manutenção.</w:t>
+        <w:t xml:space="preserve">23.2 Gestão Automática de Recursos</w:t>
+      </w:r>
+    </w:p>
+    <w:p>
+      <w:pPr>
+        <w:spacing w:after="120"/>
+      </w:pPr>
+      <w:r>
+        <w:rPr>
+          <w:rFonts w:ascii="Calibri" w:cs="Calibri" w:eastAsia="Calibri" w:hAnsi="Calibri"/>
+          <w:sz w:val="22"/>
+          <w:szCs w:val="22"/>
+        </w:rPr>
+        <w:t xml:space="preserve">Cada sub-tabela aberta cria uma instância interna para gerir o seu estado (filtros, ordenação, página atual, etc.). Quando o utilizador fecha o diálogo ou painel da sub-tabela, essa instância é automaticamente removida da memória. Isto garante que, mesmo ao navegar por muitas sub-relações ao longo de uma sessão, o desempenho da aplicação não se degrada — os recursos são libertados assim que deixam de ser necessários.</w:t>
+      </w:r>
+    </w:p>
+    <w:p>
+      <w:pPr>
+        <w:spacing w:after="120"/>
+      </w:pPr>
+      <w:r>
+        <w:rPr>
+          <w:rFonts w:ascii="Calibri" w:cs="Calibri" w:eastAsia="Calibri" w:hAnsi="Calibri"/>
+          <w:sz w:val="22"/>
+          <w:szCs w:val="22"/>
+        </w:rPr>
+        <w:t xml:space="preserve">As sub-relações herdam automaticamente as opções por defeito da aplicação, assegurando uma experiência consistente entre a tabela principal e qualquer sub-tabela.</w:t>
+      </w:r>
+    </w:p>
+    <w:p>
+      <w:pPr>
+        <w:pStyle w:val="Heading2"/>
+        <w:spacing w:before="300" w:after="150"/>
+      </w:pPr>
+      <w:r>
+        <w:rPr>
+          <w:rFonts w:ascii="Calibri" w:cs="Calibri" w:eastAsia="Calibri" w:hAnsi="Calibri"/>
+          <w:b/>
+          <w:bCs/>
+          <w:color w:val="2E75B6"/>
+          <w:sz w:val="28"/>
+          <w:szCs w:val="28"/>
+        </w:rPr>
+        <w:t xml:space="preserve">23.3 Justificação</w:t>
+      </w:r>
+    </w:p>
+    <w:p>
+      <w:pPr>
+        <w:spacing w:after="120"/>
+      </w:pPr>
+      <w:r>
+        <w:rPr>
+          <w:rFonts w:ascii="Calibri" w:cs="Calibri" w:eastAsia="Calibri" w:hAnsi="Calibri"/>
+          <w:sz w:val="22"/>
+          <w:szCs w:val="22"/>
+        </w:rPr>
+        <w:t xml:space="preserve">O aninhamento ilimitado de relações permite modelar estruturas de dados arbitrariamente complexas sem necessidade de tabelas separadas. A gestão automática de recursos garante estabilidade em sessões prolongadas com múltiplas sub-relações.</w:t>
       </w:r>
     </w:p>
     <w:p>
@@ -7517,7 +7460,25 @@
           <w:sz w:val="22"/>
           <w:szCs w:val="22"/>
         </w:rPr>
-        <w:t xml:space="preserve">Pesquisa em todos os campos de cada registo.</w:t>
+        <w:t xml:space="preserve">Pesquisa apenas nas colunas visíveis: a pesquisa respeita a configuração de visibilidade de colunas (columns_visible). Se uma coluna estiver oculta, os seus valores não são considerados na pesquisa. Colunas do tipo ID também são excluídas quando show_id está desativado.</w:t>
+      </w:r>
+    </w:p>
+    <w:p>
+      <w:pPr>
+        <w:pStyle w:val="ListParagraph"/>
+        <w:numPr>
+          <w:ilvl w:val="0"/>
+          <w:numId w:val="1"/>
+        </w:numPr>
+        <w:spacing w:after="60"/>
+      </w:pPr>
+      <w:r>
+        <w:rPr>
+          <w:rFonts w:ascii="Calibri" w:cs="Calibri" w:eastAsia="Calibri" w:hAnsi="Calibri"/>
+          <w:sz w:val="22"/>
+          <w:szCs w:val="22"/>
+        </w:rPr>
+        <w:t xml:space="preserve">Para colunas do tipo select, a pesquisa procura pelo texto de apresentação (label) e não pelo valor interno (key), para que os resultados correspondam ao que o utilizador vê na tabela.</w:t>
       </w:r>
     </w:p>
     <w:p>
@@ -7583,7 +7544,7 @@
           <w:sz w:val="22"/>
           <w:szCs w:val="22"/>
         </w:rPr>
-        <w:t xml:space="preserve">A pesquisa rápida é a forma mais imediata de encontrar registos específicos, complementando os filtros avançados para casos de uso simples.</w:t>
+        <w:t xml:space="preserve">A pesquisa rápida é a forma mais imediata de encontrar registos específicos, complementando os filtros avançados para casos de uso simples. A restrição a colunas visíveis garante que os resultados são coerentes com o que o utilizador vê na tabela.</w:t>
       </w:r>
     </w:p>
     <w:p>

</xml_diff>

<commit_message>
Update terminology for row selection across documentation and tests
Corrected usage of "selecionados" to "assinalados (checked)" where appropriate in documentation and test cases to reflect checkbox selection.

Replit-Commit-Author: Agent
Replit-Commit-Session-Id: 22bd9b2b-5ce0-4203-a503-04ffcbd89eb3
Replit-Commit-Checkpoint-Type: full_checkpoint
Replit-Commit-Event-Id: 36623f9f-b2a8-41bb-9174-26590f165c2c
Replit-Commit-Screenshot-Url: https://storage.googleapis.com/screenshot-production-us-central1/663ff4e8-5830-4441-89b9-e1d6236cf37d/22bd9b2b-5ce0-4203-a503-04ffcbd89eb3/FWvGOLt
Replit-Helium-Checkpoint-Created: true
</commit_message>
<xml_diff>
--- a/docs/01_Requisitos_RelationBuilder.docx
+++ b/docs/01_Requisitos_RelationBuilder.docx
@@ -1211,7 +1211,7 @@
           <w:sz w:val="22"/>
           <w:szCs w:val="22"/>
         </w:rPr>
-        <w:t xml:space="preserve">selectedRows: Conjunto de linhas selecionadas.</w:t>
+        <w:t xml:space="preserve">selectedRows: Conjunto de linhas assinaladas (checked).</w:t>
       </w:r>
     </w:p>
     <w:p>
@@ -6219,7 +6219,7 @@
           <w:sz w:val="22"/>
           <w:szCs w:val="22"/>
         </w:rPr>
-        <w:t xml:space="preserve">Âmbito: todos os registos, selecionados (checked), ou linha selecionada.</w:t>
+        <w:t xml:space="preserve">Âmbito: todos os registos, assinalados (checked), ou linha selecionada (highlighted).</w:t>
       </w:r>
     </w:p>
     <w:p>
@@ -7650,7 +7650,7 @@
           <w:sz w:val="22"/>
           <w:szCs w:val="22"/>
         </w:rPr>
-        <w:t xml:space="preserve">Contagem de linhas totais e selecionadas.</w:t>
+        <w:t xml:space="preserve">Contagem de linhas totais e assinaladas (checked).</w:t>
       </w:r>
     </w:p>
     <w:p>

</xml_diff>

<commit_message>
Add success and error notifications for user actions
Integrates toast notifications for user feedback on action outcomes and updates relation options to control the visibility of various column menu functionalities.

Replit-Commit-Author: Agent
Replit-Commit-Session-Id: 22bd9b2b-5ce0-4203-a503-04ffcbd89eb3
Replit-Commit-Checkpoint-Type: intermediate_checkpoint
Replit-Commit-Event-Id: 420a2b7d-4f42-4c0c-bd3a-72dbdd26576c
Replit-Commit-Screenshot-Url: https://storage.googleapis.com/screenshot-production-us-central1/663ff4e8-5830-4441-89b9-e1d6236cf37d/22bd9b2b-5ce0-4203-a503-04ffcbd89eb3/4BJpdLM
Replit-Helium-Checkpoint-Created: true
</commit_message>
<xml_diff>
--- a/docs/01_Requisitos_RelationBuilder.docx
+++ b/docs/01_Requisitos_RelationBuilder.docx
@@ -8139,7 +8139,7 @@
           <w:sz w:val="22"/>
           <w:szCs w:val="22"/>
         </w:rPr>
-        <w:t xml:space="preserve">Campo usado como label em breadcrumbs e títulos.</w:t>
+        <w:t xml:space="preserve">Controla a disposição label/campo nos formulários de detalhe. Quando true (predefinição), a label aparece em cima e o campo em baixo, facilitando a leitura. Quando false, a label aparece à esquerda e o campo à direita, aproveitando melhor o espaço horizontal.</w:t>
       </w:r>
     </w:p>
     <w:p>
@@ -8271,7 +8271,244 @@
           <w:sz w:val="28"/>
           <w:szCs w:val="28"/>
         </w:rPr>
-        <w:t xml:space="preserve">27.2 Justificação</w:t>
+        <w:t xml:space="preserve">27.2 Visibilidade de Funcionalidades do Menu de Coluna</w:t>
+      </w:r>
+    </w:p>
+    <w:p>
+      <w:pPr>
+        <w:spacing w:after="120"/>
+      </w:pPr>
+      <w:r>
+        <w:rPr>
+          <w:rFonts w:ascii="Calibri" w:cs="Calibri" w:eastAsia="Calibri" w:hAnsi="Calibri"/>
+          <w:sz w:val="22"/>
+          <w:szCs w:val="22"/>
+        </w:rPr>
+        <w:t xml:space="preserve">Estas opções booleanas (todas true por omissão) permitem ocultar grupos de funcionalidades do menu de contexto do cabeçalho de coluna. Útil para simplificar a interface quando certas operações não são relevantes para o caso de uso.</w:t>
+      </w:r>
+    </w:p>
+    <w:p>
+      <w:pPr>
+        <w:spacing w:after="120"/>
+      </w:pPr>
+      <w:r>
+        <w:rPr>
+          <w:rFonts w:ascii="Calibri" w:cs="Calibri" w:eastAsia="Calibri" w:hAnsi="Calibri"/>
+          <w:b/>
+          <w:bCs/>
+          <w:sz w:val="22"/>
+          <w:szCs w:val="22"/>
+        </w:rPr>
+        <w:t xml:space="preserve">show_filter_comparison: </w:t>
+      </w:r>
+      <w:r>
+        <w:rPr>
+          <w:rFonts w:ascii="Calibri" w:cs="Calibri" w:eastAsia="Calibri" w:hAnsi="Calibri"/>
+          <w:sz w:val="22"/>
+          <w:szCs w:val="22"/>
+        </w:rPr>
+        <w:t xml:space="preserve">Mostra/oculta filtro por comparação (&gt;, &lt;, =, entre). Aplica-se a colunas numéricas (int, float) e temporais (date, datetime, time).</w:t>
+      </w:r>
+    </w:p>
+    <w:p>
+      <w:pPr>
+        <w:spacing w:after="120"/>
+      </w:pPr>
+      <w:r>
+        <w:rPr>
+          <w:rFonts w:ascii="Calibri" w:cs="Calibri" w:eastAsia="Calibri" w:hAnsi="Calibri"/>
+          <w:b/>
+          <w:bCs/>
+          <w:sz w:val="22"/>
+          <w:szCs w:val="22"/>
+        </w:rPr>
+        <w:t xml:space="preserve">show_filter_criteria: </w:t>
+      </w:r>
+      <w:r>
+        <w:rPr>
+          <w:rFonts w:ascii="Calibri" w:cs="Calibri" w:eastAsia="Calibri" w:hAnsi="Calibri"/>
+          <w:sz w:val="22"/>
+          <w:szCs w:val="22"/>
+        </w:rPr>
+        <w:t xml:space="preserve">Mostra/oculta filtro por critérios de texto (contém, começa por, termina com, regex). Aplica-se a colunas de texto (string, textarea).</w:t>
+      </w:r>
+    </w:p>
+    <w:p>
+      <w:pPr>
+        <w:spacing w:after="120"/>
+      </w:pPr>
+      <w:r>
+        <w:rPr>
+          <w:rFonts w:ascii="Calibri" w:cs="Calibri" w:eastAsia="Calibri" w:hAnsi="Calibri"/>
+          <w:b/>
+          <w:bCs/>
+          <w:sz w:val="22"/>
+          <w:szCs w:val="22"/>
+        </w:rPr>
+        <w:t xml:space="preserve">show_filter_topn: </w:t>
+      </w:r>
+      <w:r>
+        <w:rPr>
+          <w:rFonts w:ascii="Calibri" w:cs="Calibri" w:eastAsia="Calibri" w:hAnsi="Calibri"/>
+          <w:sz w:val="22"/>
+          <w:szCs w:val="22"/>
+        </w:rPr>
+        <w:t xml:space="preserve">Mostra/oculta filtros Top/Bottom/Middle N e N%. Aplica-se a colunas numéricas e temporais.</w:t>
+      </w:r>
+    </w:p>
+    <w:p>
+      <w:pPr>
+        <w:spacing w:after="120"/>
+      </w:pPr>
+      <w:r>
+        <w:rPr>
+          <w:rFonts w:ascii="Calibri" w:cs="Calibri" w:eastAsia="Calibri" w:hAnsi="Calibri"/>
+          <w:b/>
+          <w:bCs/>
+          <w:sz w:val="22"/>
+          <w:szCs w:val="22"/>
+        </w:rPr>
+        <w:t xml:space="preserve">show_filter_outliers: </w:t>
+      </w:r>
+      <w:r>
+        <w:rPr>
+          <w:rFonts w:ascii="Calibri" w:cs="Calibri" w:eastAsia="Calibri" w:hAnsi="Calibri"/>
+          <w:sz w:val="22"/>
+          <w:szCs w:val="22"/>
+        </w:rPr>
+        <w:t xml:space="preserve">Mostra/oculta filtro de outliers (IQR, desvio padrão). Aplica-se a colunas numéricas (int, float).</w:t>
+      </w:r>
+    </w:p>
+    <w:p>
+      <w:pPr>
+        <w:spacing w:after="120"/>
+      </w:pPr>
+      <w:r>
+        <w:rPr>
+          <w:rFonts w:ascii="Calibri" w:cs="Calibri" w:eastAsia="Calibri" w:hAnsi="Calibri"/>
+          <w:b/>
+          <w:bCs/>
+          <w:sz w:val="22"/>
+          <w:szCs w:val="22"/>
+        </w:rPr>
+        <w:t xml:space="preserve">show_binning: </w:t>
+      </w:r>
+      <w:r>
+        <w:rPr>
+          <w:rFonts w:ascii="Calibri" w:cs="Calibri" w:eastAsia="Calibri" w:hAnsi="Calibri"/>
+          <w:sz w:val="22"/>
+          <w:szCs w:val="22"/>
+        </w:rPr>
+        <w:t xml:space="preserve">Mostra/oculta secção de binning/bucketing (agrupamento em intervalos). Aplica-se a colunas numéricas (int, float).</w:t>
+      </w:r>
+    </w:p>
+    <w:p>
+      <w:pPr>
+        <w:spacing w:after="120"/>
+      </w:pPr>
+      <w:r>
+        <w:rPr>
+          <w:rFonts w:ascii="Calibri" w:cs="Calibri" w:eastAsia="Calibri" w:hAnsi="Calibri"/>
+          <w:b/>
+          <w:bCs/>
+          <w:sz w:val="22"/>
+          <w:szCs w:val="22"/>
+        </w:rPr>
+        <w:t xml:space="preserve">show_derived_columns: </w:t>
+      </w:r>
+      <w:r>
+        <w:rPr>
+          <w:rFonts w:ascii="Calibri" w:cs="Calibri" w:eastAsia="Calibri" w:hAnsi="Calibri"/>
+          <w:sz w:val="22"/>
+          <w:szCs w:val="22"/>
+        </w:rPr>
+        <w:t xml:space="preserve">Mostra/oculta opções de criação de colunas derivadas (extrações de data, hora, arredondamento, métricas de texto, hierarquia).</w:t>
+      </w:r>
+    </w:p>
+    <w:p>
+      <w:pPr>
+        <w:spacing w:after="120"/>
+      </w:pPr>
+      <w:r>
+        <w:rPr>
+          <w:rFonts w:ascii="Calibri" w:cs="Calibri" w:eastAsia="Calibri" w:hAnsi="Calibri"/>
+          <w:b/>
+          <w:bCs/>
+          <w:sz w:val="22"/>
+          <w:szCs w:val="22"/>
+        </w:rPr>
+        <w:t xml:space="preserve">show_cartesian_product: </w:t>
+      </w:r>
+      <w:r>
+        <w:rPr>
+          <w:rFonts w:ascii="Calibri" w:cs="Calibri" w:eastAsia="Calibri" w:hAnsi="Calibri"/>
+          <w:sz w:val="22"/>
+          <w:szCs w:val="22"/>
+        </w:rPr>
+        <w:t xml:space="preserve">Mostra/oculta opções de Produto Cartesiano. Aplica-se a colunas do tipo relation.</w:t>
+      </w:r>
+    </w:p>
+    <w:p>
+      <w:pPr>
+        <w:spacing w:after="120"/>
+      </w:pPr>
+      <w:r>
+        <w:rPr>
+          <w:rFonts w:ascii="Calibri" w:cs="Calibri" w:eastAsia="Calibri" w:hAnsi="Calibri"/>
+          <w:b/>
+          <w:bCs/>
+          <w:sz w:val="22"/>
+          <w:szCs w:val="22"/>
+        </w:rPr>
+        <w:t xml:space="preserve">show_formatting: </w:t>
+      </w:r>
+      <w:r>
+        <w:rPr>
+          <w:rFonts w:ascii="Calibri" w:cs="Calibri" w:eastAsia="Calibri" w:hAnsi="Calibri"/>
+          <w:sz w:val="22"/>
+          <w:szCs w:val="22"/>
+        </w:rPr>
+        <w:t xml:space="preserve">Mostra/oculta secção de Formatação Condicional (barras de cor, escala de cores, ícones).</w:t>
+      </w:r>
+    </w:p>
+    <w:p>
+      <w:pPr>
+        <w:spacing w:after="120"/>
+      </w:pPr>
+      <w:r>
+        <w:rPr>
+          <w:rFonts w:ascii="Calibri" w:cs="Calibri" w:eastAsia="Calibri" w:hAnsi="Calibri"/>
+          <w:b/>
+          <w:bCs/>
+          <w:sz w:val="22"/>
+          <w:szCs w:val="22"/>
+        </w:rPr>
+        <w:t xml:space="preserve">show_groupby: </w:t>
+      </w:r>
+      <w:r>
+        <w:rPr>
+          <w:rFonts w:ascii="Calibri" w:cs="Calibri" w:eastAsia="Calibri" w:hAnsi="Calibri"/>
+          <w:sz w:val="22"/>
+          <w:szCs w:val="22"/>
+        </w:rPr>
+        <w:t xml:space="preserve">Mostra/oculta secção de agrupamento (Group By) no menu de coluna.</w:t>
+      </w:r>
+    </w:p>
+    <w:p>
+      <w:pPr>
+        <w:pStyle w:val="Heading2"/>
+        <w:spacing w:before="300" w:after="150"/>
+      </w:pPr>
+      <w:r>
+        <w:rPr>
+          <w:rFonts w:ascii="Calibri" w:cs="Calibri" w:eastAsia="Calibri" w:hAnsi="Calibri"/>
+          <w:b/>
+          <w:bCs/>
+          <w:color w:val="2E75B6"/>
+          <w:sz w:val="28"/>
+          <w:szCs w:val="28"/>
+        </w:rPr>
+        <w:t xml:space="preserve">27.3 Justificação</w:t>
       </w:r>
     </w:p>
     <w:p>
@@ -8390,7 +8627,61 @@
           <w:sz w:val="22"/>
           <w:szCs w:val="22"/>
         </w:rPr>
-        <w:t xml:space="preserve">Navegação por teclado nos menus.</w:t>
+        <w:t xml:space="preserve">TAB e SHIFT+TAB: Navegação entre campos de input (avança e recua entre campos editáveis em formulários e diálogos).</w:t>
+      </w:r>
+    </w:p>
+    <w:p>
+      <w:pPr>
+        <w:pStyle w:val="ListParagraph"/>
+        <w:numPr>
+          <w:ilvl w:val="0"/>
+          <w:numId w:val="1"/>
+        </w:numPr>
+        <w:spacing w:after="60"/>
+      </w:pPr>
+      <w:r>
+        <w:rPr>
+          <w:rFonts w:ascii="Calibri" w:cs="Calibri" w:eastAsia="Calibri" w:hAnsi="Calibri"/>
+          <w:sz w:val="22"/>
+          <w:szCs w:val="22"/>
+        </w:rPr>
+        <w:t xml:space="preserve">Setas (↑ ↓): Navegação entre opções dentro de menus e listas.</w:t>
+      </w:r>
+    </w:p>
+    <w:p>
+      <w:pPr>
+        <w:pStyle w:val="ListParagraph"/>
+        <w:numPr>
+          <w:ilvl w:val="0"/>
+          <w:numId w:val="1"/>
+        </w:numPr>
+        <w:spacing w:after="60"/>
+      </w:pPr>
+      <w:r>
+        <w:rPr>
+          <w:rFonts w:ascii="Calibri" w:cs="Calibri" w:eastAsia="Calibri" w:hAnsi="Calibri"/>
+          <w:sz w:val="22"/>
+          <w:szCs w:val="22"/>
+        </w:rPr>
+        <w:t xml:space="preserve">Enter: Confirma a opção selecionada num menu.</w:t>
+      </w:r>
+    </w:p>
+    <w:p>
+      <w:pPr>
+        <w:pStyle w:val="ListParagraph"/>
+        <w:numPr>
+          <w:ilvl w:val="0"/>
+          <w:numId w:val="1"/>
+        </w:numPr>
+        <w:spacing w:after="60"/>
+      </w:pPr>
+      <w:r>
+        <w:rPr>
+          <w:rFonts w:ascii="Calibri" w:cs="Calibri" w:eastAsia="Calibri" w:hAnsi="Calibri"/>
+          <w:sz w:val="22"/>
+          <w:szCs w:val="22"/>
+        </w:rPr>
+        <w:t xml:space="preserve">Escape: Fecha o menu ou diálogo ativo.</w:t>
       </w:r>
     </w:p>
     <w:p>
@@ -8490,25 +8781,7 @@
           <w:sz w:val="22"/>
           <w:szCs w:val="22"/>
         </w:rPr>
-        <w:t xml:space="preserve">Design tokens via CSS custom properties (variáveis).</w:t>
-      </w:r>
-    </w:p>
-    <w:p>
-      <w:pPr>
-        <w:pStyle w:val="ListParagraph"/>
-        <w:numPr>
-          <w:ilvl w:val="0"/>
-          <w:numId w:val="1"/>
-        </w:numPr>
-        <w:spacing w:after="60"/>
-      </w:pPr>
-      <w:r>
-        <w:rPr>
-          <w:rFonts w:ascii="Calibri" w:cs="Calibri" w:eastAsia="Calibri" w:hAnsi="Calibri"/>
-          <w:sz w:val="22"/>
-          <w:szCs w:val="22"/>
-        </w:rPr>
-        <w:t xml:space="preserve">Toast notifications para feedback de ações.</w:t>
+        <w:t xml:space="preserve">Toast notifications para feedback de todas as ações (sucesso, erro, aviso).</w:t>
       </w:r>
     </w:p>
     <w:p>

</xml_diff>

<commit_message>
Add recursive hierarchy navigation for lookup fields
Updated `resolveLookupPath` to recursively traverse parent relationships using 'HIERARCHY.' prefix in lookup paths. Added validation for hierarchy configuration and ensured consistent empty string returns on failure. Added `adm-zip` dependency and updated requirements documentation.

Replit-Commit-Author: Agent
Replit-Commit-Session-Id: 22bd9b2b-5ce0-4203-a503-04ffcbd89eb3
Replit-Commit-Checkpoint-Type: intermediate_checkpoint
Replit-Commit-Event-Id: 62cdbeb2-41b1-4ae1-bbb5-d60bc4bbc8f6
Replit-Commit-Screenshot-Url: https://storage.googleapis.com/screenshot-production-us-central1/663ff4e8-5830-4441-89b9-e1d6236cf37d/22bd9b2b-5ce0-4203-a503-04ffcbd89eb3/X5qH1TQ
Replit-Helium-Checkpoint-Created: true
</commit_message>
<xml_diff>
--- a/docs/01_Requisitos_RelationBuilder.docx
+++ b/docs/01_Requisitos_RelationBuilder.docx
@@ -10107,6 +10107,105 @@
       <w:pgNumType/>
       <w:docGrid w:linePitch="360"/>
     </w:sectPr>
+    <w:p>
+      <w:pPr>
+        <w:pStyle w:val="Heading1"/>
+      </w:pPr>
+      <w:r>
+        <w:t>35. Lookup Hierárquico (HIERARCHY Path)</w:t>
+      </w:r>
+    </w:p>
+    <w:p>
+      <w:pPr>
+        <w:pStyle w:val="Heading2"/>
+      </w:pPr>
+      <w:r>
+        <w:t>35.1 Descrição</w:t>
+      </w:r>
+    </w:p>
+    <w:p>
+      <w:r>
+        <w:t xml:space="preserve">O sistema de lookup hierárquico estende o mecanismo de colunas lookup (attribute_kind: ["lookup"]) para permitir a navegação ao longo da hierarquia da relação atual. Quando o path de um atributo lookup começa por "HIERARCHY.", o sistema utiliza a coluna de hierarquia (definida em rel_options.hierarchy_column) para localizar a linha pai e extrair o campo indicado no restante do path.</w:t>
+      </w:r>
+    </w:p>
+    <w:p>
+      <w:pPr>
+        <w:pStyle w:val="Heading2"/>
+      </w:pPr>
+      <w:r>
+        <w:t>35.2 Pré-requisitos</w:t>
+      </w:r>
+    </w:p>
+    <w:p>
+      <w:r>
+        <w:t xml:space="preserve">A relação deve ter uma hierarquia válida, ou seja, show_hierarchy a true nos rel_options e o valor de hierarchy_column deve corresponder a um nome de coluna existente na relação.</w:t>
+      </w:r>
+    </w:p>
+    <w:p>
+      <w:pPr>
+        <w:pStyle w:val="Heading2"/>
+      </w:pPr>
+      <w:r>
+        <w:t>35.3 Sintaxe do Path</w:t>
+      </w:r>
+    </w:p>
+    <w:p>
+      <w:r>
+        <w:t xml:space="preserve">O path segue o formato: HIERARCHY.&lt;nome_coluna&gt;. O segmento HIERARCHY instrui o sistema a: (1) ler o valor da coluna de hierarquia (hierarchy_column) na linha atual; (2) localizar a linha cujo ID corresponde a esse valor (linha pai); (3) continuar a resolução do path a partir dessa linha pai. Exemplo: path "HIERARCHY.Name" navega até à linha pai e retorna o valor da coluna Name.</w:t>
+      </w:r>
+    </w:p>
+    <w:p>
+      <w:pPr>
+        <w:pStyle w:val="Heading2"/>
+      </w:pPr>
+      <w:r>
+        <w:t>35.4 Recursividade</w:t>
+      </w:r>
+    </w:p>
+    <w:p>
+      <w:r>
+        <w:t xml:space="preserve">O segmento HIERARCHY pode ser repetido para navegar múltiplos níveis na hierarquia. Cada repetição sobe um nível adicional. Exemplos: "HIERARCHY.HIERARCHY.Name" navega até ao avô (parent do parent) e retorna o Name. "HIERARCHY.HIERARCHY.HIERARCHY.Name" navega até ao bisavô. O código é recursivo e suporta tantos níveis quantos existam na hierarquia.</w:t>
+      </w:r>
+    </w:p>
+    <w:p>
+      <w:pPr>
+        <w:pStyle w:val="Heading2"/>
+      </w:pPr>
+      <w:r>
+        <w:t>35.5 Comportamento em Caso de Falha</w:t>
+      </w:r>
+    </w:p>
+    <w:p>
+      <w:r>
+        <w:t xml:space="preserve">Se o caminho falhar em qualquer ponto, o resultado é uma string vazia. Cenários de falha incluem: coluna de hierarquia sem valor (registo raiz ou valor vazio), linha pai não encontrada (ID referenciado não existe nos items), coluna alvo não existente na relação, hierarquia não configurada ou inválida.</w:t>
+      </w:r>
+    </w:p>
+    <w:p>
+      <w:pPr>
+        <w:pStyle w:val="Heading2"/>
+      </w:pPr>
+      <w:r>
+        <w:t>35.6 Exemplo de Definição</w:t>
+      </w:r>
+    </w:p>
+    <w:p>
+      <w:r>
+        <w:t xml:space="preserve">Coluna "Parent" definida como: {"attribute_kind": ["lookup"], "name": "Name", "short_name": "Name", "lookup": {"path": "HIERARCHY.Name", "editable": true}}. Com rel_options: {"show_hierarchy": true, "hierarchy_column": "ParentID"}. Neste caso, para cada linha, o sistema lê o valor de ParentID, localiza a linha com esse ID, e apresenta o valor da coluna Name dessa linha pai.</w:t>
+      </w:r>
+    </w:p>
+    <w:p>
+      <w:pPr>
+        <w:pStyle w:val="Heading2"/>
+      </w:pPr>
+      <w:r>
+        <w:t>35.7 Justificação</w:t>
+      </w:r>
+    </w:p>
+    <w:p>
+      <w:r>
+        <w:t xml:space="preserve">O lookup hierárquico elimina a necessidade de duplicar informação nas relações hierárquicas. Em vez de armazenar o nome do pai em cada registo, basta referenciar o ID e o sistema resolve automaticamente os campos pretendidos. A recursividade permite extrair informação de qualquer nível ancestral, facilitando a análise de dados em estruturas de árvore sem pré-processamento.</w:t>
+      </w:r>
+    </w:p>
   </w:body>
 </w:document>
 </file>

</xml_diff>